<commit_message>
add ubuntu hacks to readme
</commit_message>
<xml_diff>
--- a/readme.docx
+++ b/readme.docx
@@ -162,7 +162,15 @@
           <w:sz w:val="28"/>
           <w:szCs w:val="28"/>
         </w:rPr>
-        <w:t xml:space="preserve"> в переменные среды</w:t>
+        <w:t xml:space="preserve"> в переменные среды </w:t>
+      </w:r>
+      <w:r>
+        <w:rPr>
+          <w:rFonts w:cs="Times New Roman" w:ascii="Times New Roman" w:hAnsi="Times New Roman"/>
+          <w:sz w:val="28"/>
+          <w:szCs w:val="28"/>
+        </w:rPr>
+        <w:t>(http://askubuntu.com/questions/426750/how-can-i-update-my-nodejs-to-the-latest-version)</w:t>
       </w:r>
     </w:p>
     <w:p>
@@ -800,22 +808,312 @@
           <w:szCs w:val="28"/>
           <w:lang w:val="en-US"/>
         </w:rPr>
-        <w:t>:</w:t>
-      </w:r>
-      <w:r>
-        <w:rPr>
-          <w:rFonts w:cs="Times New Roman" w:ascii="Times New Roman" w:hAnsi="Times New Roman"/>
-          <w:sz w:val="28"/>
-          <w:szCs w:val="28"/>
-          <w:lang w:val="en-US"/>
+        <w:t xml:space="preserve">: </w:t>
+      </w:r>
+      <w:r>
+        <w:rPr>
+          <w:rFonts w:cs="Times New Roman" w:ascii="Times New Roman" w:hAnsi="Times New Roman"/>
+          <w:sz w:val="28"/>
+          <w:szCs w:val="28"/>
+          <w:lang w:val="en-US"/>
+        </w:rPr>
+        <w:t>(--debug --ignore node_modules --no-restart-on error /usr/local/bin/supervisor или /usr/bin/node)</w:t>
+      </w:r>
+    </w:p>
+    <w:p>
+      <w:pPr>
+        <w:pStyle w:val="ListParagraph"/>
+        <w:rPr>
+          <w:rFonts w:cs="Times New Roman" w:ascii="Times New Roman" w:hAnsi="Times New Roman"/>
+          <w:sz w:val="28"/>
+          <w:szCs w:val="28"/>
+        </w:rPr>
+      </w:pPr>
+      <w:r>
+        <w:rPr>
+          <w:rFonts w:cs="Times New Roman" w:ascii="Times New Roman" w:hAnsi="Times New Roman"/>
+          <w:sz w:val="28"/>
+          <w:szCs w:val="28"/>
         </w:rPr>
         <w:pict>
-          <v:rect id="shape_0" stroked="f" style="position:absolute;margin-left:0pt;margin-top:0pt;width:467.2pt;height:303.7pt">
+          <v:rect id="shape_0" stroked="f" style="position:absolute;margin-left:11.45pt;margin-top:-6.6pt;width:467.15pt;height:303.65pt">
             <v:imagedata r:id="rId2" detectmouseclick="t"/>
             <v:wrap v:type="none"/>
             <v:stroke color="#3465a4" joinstyle="round" endcap="flat"/>
           </v:rect>
         </w:pict>
+      </w:r>
+    </w:p>
+    <w:p>
+      <w:pPr>
+        <w:pStyle w:val="ListParagraph"/>
+        <w:rPr>
+          <w:rFonts w:cs="Times New Roman" w:ascii="Times New Roman" w:hAnsi="Times New Roman"/>
+          <w:sz w:val="28"/>
+          <w:szCs w:val="28"/>
+        </w:rPr>
+      </w:pPr>
+      <w:r>
+        <w:rPr>
+          <w:rFonts w:cs="Times New Roman" w:ascii="Times New Roman" w:hAnsi="Times New Roman"/>
+          <w:sz w:val="28"/>
+          <w:szCs w:val="28"/>
+        </w:rPr>
+      </w:r>
+    </w:p>
+    <w:p>
+      <w:pPr>
+        <w:pStyle w:val="ListParagraph"/>
+        <w:rPr>
+          <w:rFonts w:cs="Times New Roman" w:ascii="Times New Roman" w:hAnsi="Times New Roman"/>
+          <w:sz w:val="28"/>
+          <w:szCs w:val="28"/>
+        </w:rPr>
+      </w:pPr>
+      <w:r>
+        <w:rPr>
+          <w:rFonts w:cs="Times New Roman" w:ascii="Times New Roman" w:hAnsi="Times New Roman"/>
+          <w:sz w:val="28"/>
+          <w:szCs w:val="28"/>
+        </w:rPr>
+      </w:r>
+    </w:p>
+    <w:p>
+      <w:pPr>
+        <w:pStyle w:val="ListParagraph"/>
+        <w:rPr>
+          <w:rFonts w:cs="Times New Roman" w:ascii="Times New Roman" w:hAnsi="Times New Roman"/>
+          <w:sz w:val="28"/>
+          <w:szCs w:val="28"/>
+        </w:rPr>
+      </w:pPr>
+      <w:r>
+        <w:rPr>
+          <w:rFonts w:cs="Times New Roman" w:ascii="Times New Roman" w:hAnsi="Times New Roman"/>
+          <w:sz w:val="28"/>
+          <w:szCs w:val="28"/>
+        </w:rPr>
+      </w:r>
+    </w:p>
+    <w:p>
+      <w:pPr>
+        <w:pStyle w:val="ListParagraph"/>
+        <w:rPr>
+          <w:rFonts w:cs="Times New Roman" w:ascii="Times New Roman" w:hAnsi="Times New Roman"/>
+          <w:sz w:val="28"/>
+          <w:szCs w:val="28"/>
+        </w:rPr>
+      </w:pPr>
+      <w:r>
+        <w:rPr>
+          <w:rFonts w:cs="Times New Roman" w:ascii="Times New Roman" w:hAnsi="Times New Roman"/>
+          <w:sz w:val="28"/>
+          <w:szCs w:val="28"/>
+        </w:rPr>
+      </w:r>
+    </w:p>
+    <w:p>
+      <w:pPr>
+        <w:pStyle w:val="ListParagraph"/>
+        <w:rPr>
+          <w:rFonts w:cs="Times New Roman" w:ascii="Times New Roman" w:hAnsi="Times New Roman"/>
+          <w:sz w:val="28"/>
+          <w:szCs w:val="28"/>
+        </w:rPr>
+      </w:pPr>
+      <w:r>
+        <w:rPr>
+          <w:rFonts w:cs="Times New Roman" w:ascii="Times New Roman" w:hAnsi="Times New Roman"/>
+          <w:sz w:val="28"/>
+          <w:szCs w:val="28"/>
+        </w:rPr>
+      </w:r>
+    </w:p>
+    <w:p>
+      <w:pPr>
+        <w:pStyle w:val="ListParagraph"/>
+        <w:rPr>
+          <w:rFonts w:cs="Times New Roman" w:ascii="Times New Roman" w:hAnsi="Times New Roman"/>
+          <w:sz w:val="28"/>
+          <w:szCs w:val="28"/>
+        </w:rPr>
+      </w:pPr>
+      <w:r>
+        <w:rPr>
+          <w:rFonts w:cs="Times New Roman" w:ascii="Times New Roman" w:hAnsi="Times New Roman"/>
+          <w:sz w:val="28"/>
+          <w:szCs w:val="28"/>
+        </w:rPr>
+      </w:r>
+    </w:p>
+    <w:p>
+      <w:pPr>
+        <w:pStyle w:val="ListParagraph"/>
+        <w:rPr>
+          <w:rFonts w:cs="Times New Roman" w:ascii="Times New Roman" w:hAnsi="Times New Roman"/>
+          <w:sz w:val="28"/>
+          <w:szCs w:val="28"/>
+        </w:rPr>
+      </w:pPr>
+      <w:r>
+        <w:rPr>
+          <w:rFonts w:cs="Times New Roman" w:ascii="Times New Roman" w:hAnsi="Times New Roman"/>
+          <w:sz w:val="28"/>
+          <w:szCs w:val="28"/>
+        </w:rPr>
+      </w:r>
+    </w:p>
+    <w:p>
+      <w:pPr>
+        <w:pStyle w:val="ListParagraph"/>
+        <w:rPr>
+          <w:rFonts w:cs="Times New Roman" w:ascii="Times New Roman" w:hAnsi="Times New Roman"/>
+          <w:sz w:val="28"/>
+          <w:szCs w:val="28"/>
+        </w:rPr>
+      </w:pPr>
+      <w:r>
+        <w:rPr>
+          <w:rFonts w:cs="Times New Roman" w:ascii="Times New Roman" w:hAnsi="Times New Roman"/>
+          <w:sz w:val="28"/>
+          <w:szCs w:val="28"/>
+        </w:rPr>
+      </w:r>
+    </w:p>
+    <w:p>
+      <w:pPr>
+        <w:pStyle w:val="ListParagraph"/>
+        <w:rPr>
+          <w:rFonts w:cs="Times New Roman" w:ascii="Times New Roman" w:hAnsi="Times New Roman"/>
+          <w:sz w:val="28"/>
+          <w:szCs w:val="28"/>
+        </w:rPr>
+      </w:pPr>
+      <w:r>
+        <w:rPr>
+          <w:rFonts w:cs="Times New Roman" w:ascii="Times New Roman" w:hAnsi="Times New Roman"/>
+          <w:sz w:val="28"/>
+          <w:szCs w:val="28"/>
+        </w:rPr>
+      </w:r>
+    </w:p>
+    <w:p>
+      <w:pPr>
+        <w:pStyle w:val="ListParagraph"/>
+        <w:rPr>
+          <w:rFonts w:cs="Times New Roman" w:ascii="Times New Roman" w:hAnsi="Times New Roman"/>
+          <w:sz w:val="28"/>
+          <w:szCs w:val="28"/>
+        </w:rPr>
+      </w:pPr>
+      <w:r>
+        <w:rPr>
+          <w:rFonts w:cs="Times New Roman" w:ascii="Times New Roman" w:hAnsi="Times New Roman"/>
+          <w:sz w:val="28"/>
+          <w:szCs w:val="28"/>
+        </w:rPr>
+      </w:r>
+    </w:p>
+    <w:p>
+      <w:pPr>
+        <w:pStyle w:val="ListParagraph"/>
+        <w:rPr>
+          <w:rFonts w:cs="Times New Roman" w:ascii="Times New Roman" w:hAnsi="Times New Roman"/>
+          <w:sz w:val="28"/>
+          <w:szCs w:val="28"/>
+        </w:rPr>
+      </w:pPr>
+      <w:r>
+        <w:rPr>
+          <w:rFonts w:cs="Times New Roman" w:ascii="Times New Roman" w:hAnsi="Times New Roman"/>
+          <w:sz w:val="28"/>
+          <w:szCs w:val="28"/>
+        </w:rPr>
+      </w:r>
+    </w:p>
+    <w:p>
+      <w:pPr>
+        <w:pStyle w:val="ListParagraph"/>
+        <w:rPr>
+          <w:rFonts w:cs="Times New Roman" w:ascii="Times New Roman" w:hAnsi="Times New Roman"/>
+          <w:sz w:val="28"/>
+          <w:szCs w:val="28"/>
+        </w:rPr>
+      </w:pPr>
+      <w:r>
+        <w:rPr>
+          <w:rFonts w:cs="Times New Roman" w:ascii="Times New Roman" w:hAnsi="Times New Roman"/>
+          <w:sz w:val="28"/>
+          <w:szCs w:val="28"/>
+        </w:rPr>
+      </w:r>
+    </w:p>
+    <w:p>
+      <w:pPr>
+        <w:pStyle w:val="ListParagraph"/>
+        <w:rPr>
+          <w:rFonts w:cs="Times New Roman" w:ascii="Times New Roman" w:hAnsi="Times New Roman"/>
+          <w:sz w:val="28"/>
+          <w:szCs w:val="28"/>
+        </w:rPr>
+      </w:pPr>
+      <w:r>
+        <w:rPr>
+          <w:rFonts w:cs="Times New Roman" w:ascii="Times New Roman" w:hAnsi="Times New Roman"/>
+          <w:sz w:val="28"/>
+          <w:szCs w:val="28"/>
+        </w:rPr>
+      </w:r>
+    </w:p>
+    <w:p>
+      <w:pPr>
+        <w:pStyle w:val="ListParagraph"/>
+        <w:rPr>
+          <w:rFonts w:cs="Times New Roman" w:ascii="Times New Roman" w:hAnsi="Times New Roman"/>
+          <w:sz w:val="28"/>
+          <w:szCs w:val="28"/>
+        </w:rPr>
+      </w:pPr>
+      <w:r>
+        <w:rPr>
+          <w:rFonts w:cs="Times New Roman" w:ascii="Times New Roman" w:hAnsi="Times New Roman"/>
+          <w:sz w:val="28"/>
+          <w:szCs w:val="28"/>
+        </w:rPr>
+      </w:r>
+    </w:p>
+    <w:p>
+      <w:pPr>
+        <w:pStyle w:val="ListParagraph"/>
+        <w:rPr>
+          <w:rFonts w:cs="Times New Roman" w:ascii="Times New Roman" w:hAnsi="Times New Roman"/>
+          <w:sz w:val="28"/>
+          <w:szCs w:val="28"/>
+        </w:rPr>
+      </w:pPr>
+      <w:r>
+        <w:rPr>
+          <w:rFonts w:cs="Times New Roman" w:ascii="Times New Roman" w:hAnsi="Times New Roman"/>
+          <w:sz w:val="28"/>
+          <w:szCs w:val="28"/>
+        </w:rPr>
+      </w:r>
+    </w:p>
+    <w:p>
+      <w:pPr>
+        <w:pStyle w:val="ListParagraph"/>
+        <w:rPr>
+          <w:rFonts w:cs="Times New Roman" w:ascii="Times New Roman" w:hAnsi="Times New Roman"/>
+          <w:sz w:val="28"/>
+          <w:szCs w:val="28"/>
+        </w:rPr>
+      </w:pPr>
+      <w:r>
+        <w:rPr>
+          <w:rFonts w:cs="Times New Roman" w:ascii="Times New Roman" w:hAnsi="Times New Roman"/>
+          <w:sz w:val="28"/>
+          <w:szCs w:val="28"/>
+        </w:rPr>
       </w:r>
     </w:p>
     <w:p>
@@ -1178,6 +1476,104 @@
     </w:p>
     <w:p>
       <w:pPr>
+        <w:pStyle w:val="ListParagraph"/>
+        <w:rPr/>
+      </w:pPr>
+      <w:r>
+        <w:rPr/>
+      </w:r>
+    </w:p>
+    <w:p>
+      <w:pPr>
+        <w:pStyle w:val="ListParagraph"/>
+        <w:rPr>
+          <w:rStyle w:val="SourceText"/>
+          <w:rFonts w:ascii="Consolas;Menlo;Monaco;Lucida Console;Liberation Mono;DejaVu Sans Mono;Bitstream Vera Sans Mono;Courier New;monospace;sans-serif" w:hAnsi="Consolas;Menlo;Monaco;Lucida Console;Liberation Mono;DejaVu Sans Mono;Bitstream Vera Sans Mono;Courier New;monospace;sans-serif"/>
+          <w:b w:val="false"/>
+          <w:i w:val="false"/>
+          <w:caps w:val="false"/>
+          <w:smallCaps w:val="false"/>
+          <w:color w:val="181A1C"/>
+          <w:spacing w:val="0"/>
+          <w:sz w:val="20"/>
+          <w:shd w:fill="EFF0F1" w:val="clear"/>
+        </w:rPr>
+      </w:pPr>
+      <w:r>
+        <w:rPr>
+          <w:rFonts w:cs="Times New Roman" w:ascii="Times New Roman" w:hAnsi="Times New Roman"/>
+          <w:sz w:val="28"/>
+          <w:szCs w:val="28"/>
+          <w:lang w:val="en-US"/>
+        </w:rPr>
+        <w:t xml:space="preserve">     </w:t>
+      </w:r>
+      <w:r>
+        <w:rPr>
+          <w:rFonts w:cs="Times New Roman" w:ascii="Times New Roman" w:hAnsi="Times New Roman"/>
+          <w:sz w:val="28"/>
+          <w:szCs w:val="28"/>
+          <w:lang w:val="en-US"/>
+        </w:rPr>
+        <w:t xml:space="preserve">- </w:t>
+      </w:r>
+      <w:r>
+        <w:rPr>
+          <w:rFonts w:cs="Times New Roman" w:ascii="Times New Roman" w:hAnsi="Times New Roman"/>
+          <w:sz w:val="28"/>
+          <w:szCs w:val="28"/>
+          <w:lang w:val="en-US"/>
+        </w:rPr>
+        <w:t xml:space="preserve">хак убунты </w:t>
+      </w:r>
+      <w:r>
+        <w:rPr>
+          <w:rStyle w:val="SourceText"/>
+          <w:rFonts w:ascii="Consolas;Menlo;Monaco;Lucida Console;Liberation Mono;DejaVu Sans Mono;Bitstream Vera Sans Mono;Courier New;monospace;sans-serif" w:hAnsi="Consolas;Menlo;Monaco;Lucida Console;Liberation Mono;DejaVu Sans Mono;Bitstream Vera Sans Mono;Courier New;monospace;sans-serif"/>
+          <w:b w:val="false"/>
+          <w:i w:val="false"/>
+          <w:caps w:val="false"/>
+          <w:smallCaps w:val="false"/>
+          <w:color w:val="181A1C"/>
+          <w:spacing w:val="0"/>
+          <w:sz w:val="20"/>
+          <w:shd w:fill="EFF0F1" w:val="clear"/>
+        </w:rPr>
+        <w:t>sudo apt-</w:t>
+      </w:r>
+      <w:r>
+        <w:rPr>
+          <w:rStyle w:val="SourceText"/>
+          <w:rFonts w:ascii="Consolas;Menlo;Monaco;Lucida Console;Liberation Mono;DejaVu Sans Mono;Bitstream Vera Sans Mono;Courier New;monospace;sans-serif" w:hAnsi="Consolas;Menlo;Monaco;Lucida Console;Liberation Mono;DejaVu Sans Mono;Bitstream Vera Sans Mono;Courier New;monospace;sans-serif"/>
+          <w:b w:val="false"/>
+          <w:i w:val="false"/>
+          <w:caps w:val="false"/>
+          <w:smallCaps w:val="false"/>
+          <w:color w:val="00008B"/>
+          <w:spacing w:val="0"/>
+          <w:sz w:val="20"/>
+          <w:shd w:fill="EFF0F1" w:val="clear"/>
+        </w:rPr>
+        <w:t>get</w:t>
+      </w:r>
+      <w:r>
+        <w:rPr>
+          <w:rStyle w:val="SourceText"/>
+          <w:rFonts w:ascii="Consolas;Menlo;Monaco;Lucida Console;Liberation Mono;DejaVu Sans Mono;Bitstream Vera Sans Mono;Courier New;monospace;sans-serif" w:hAnsi="Consolas;Menlo;Monaco;Lucida Console;Liberation Mono;DejaVu Sans Mono;Bitstream Vera Sans Mono;Courier New;monospace;sans-serif"/>
+          <w:b w:val="false"/>
+          <w:i w:val="false"/>
+          <w:caps w:val="false"/>
+          <w:smallCaps w:val="false"/>
+          <w:color w:val="181A1C"/>
+          <w:spacing w:val="0"/>
+          <w:sz w:val="20"/>
+          <w:shd w:fill="EFF0F1" w:val="clear"/>
+        </w:rPr>
+        <w:t xml:space="preserve"> install nodejs-legacy</w:t>
+      </w:r>
+    </w:p>
+    <w:p>
+      <w:pPr>
         <w:pStyle w:val="Normal"/>
         <w:ind w:left="372" w:right="0" w:firstLine="708"/>
         <w:rPr>
@@ -1270,7 +1666,16 @@
           <w:szCs w:val="28"/>
           <w:lang w:val="en-US"/>
         </w:rPr>
-        <w:t>inspector</w:t>
+        <w:t>inspecto</w:t>
+      </w:r>
+      <w:r>
+        <w:rPr>
+          <w:rFonts w:cs="Times New Roman" w:ascii="Times New Roman" w:hAnsi="Times New Roman"/>
+          <w:sz w:val="28"/>
+          <w:szCs w:val="28"/>
+          <w:lang w:val="en-US"/>
+        </w:rPr>
+        <w:t>r</w:t>
       </w:r>
     </w:p>
     <w:p>
@@ -1844,15 +2249,7 @@
           <w:sz w:val="28"/>
           <w:szCs w:val="28"/>
         </w:rPr>
-        <w:t>-</w:t>
-      </w:r>
-      <w:r>
-        <w:rPr>
-          <w:rFonts w:cs="Times New Roman" w:ascii="Times New Roman" w:hAnsi="Times New Roman"/>
-          <w:sz w:val="28"/>
-          <w:szCs w:val="28"/>
-        </w:rPr>
-        <w:t xml:space="preserve"> хак пароля для убунту:</w:t>
+        <w:t>- хак пароля для убунту:</w:t>
       </w:r>
     </w:p>
     <w:p>
@@ -1908,23 +2305,7 @@
           <w:sz w:val="28"/>
           <w:szCs w:val="28"/>
         </w:rPr>
-        <w:t xml:space="preserve">- </w:t>
-      </w:r>
-      <w:r>
-        <w:rPr>
-          <w:rFonts w:cs="Times New Roman" w:ascii="Times New Roman" w:hAnsi="Times New Roman"/>
-          <w:sz w:val="28"/>
-          <w:szCs w:val="28"/>
-        </w:rPr>
-        <w:t>скачать</w:t>
-      </w:r>
-      <w:r>
-        <w:rPr>
-          <w:rFonts w:cs="Times New Roman" w:ascii="Times New Roman" w:hAnsi="Times New Roman"/>
-          <w:sz w:val="28"/>
-          <w:szCs w:val="28"/>
-        </w:rPr>
-        <w:t xml:space="preserve"> </w:t>
+        <w:t xml:space="preserve">- скачать </w:t>
       </w:r>
       <w:r>
         <w:rPr>
@@ -2866,6 +3247,11 @@
     <w:p>
       <w:pPr>
         <w:pStyle w:val="Normal"/>
+        <w:widowControl/>
+        <w:suppressAutoHyphens w:val="true"/>
+        <w:bidi w:val="0"/>
+        <w:spacing w:lineRule="auto" w:line="259" w:before="0" w:after="160"/>
+        <w:jc w:val="left"/>
         <w:rPr>
           <w:rFonts w:cs="Times New Roman" w:ascii="Times New Roman" w:hAnsi="Times New Roman"/>
           <w:sz w:val="28"/>
@@ -3681,7 +4067,7 @@
     </w:pPr>
     <w:rPr>
       <w:rFonts w:ascii="Calibri" w:hAnsi="Calibri" w:eastAsia="Droid Sans Fallback" w:cs=""/>
-      <w:color w:val="auto"/>
+      <w:color w:val="00000A"/>
       <w:sz w:val="22"/>
       <w:szCs w:val="22"/>
       <w:lang w:val="ru-RU" w:eastAsia="en-US" w:bidi="ar-SA"/>

</xml_diff>

<commit_message>
add base mongo models
</commit_message>
<xml_diff>
--- a/readme.docx
+++ b/readme.docx
@@ -1,6 +1,6 @@
 
 <file path=word/document.xml><?xml version="1.0" encoding="utf-8"?>
-<w:document xmlns:wpc="http://schemas.microsoft.com/office/word/2010/wordprocessingCanvas" xmlns:mc="http://schemas.openxmlformats.org/markup-compatibility/2006" xmlns:o="urn:schemas-microsoft-com:office:office" xmlns:r="http://schemas.openxmlformats.org/officeDocument/2006/relationships" xmlns:m="http://schemas.openxmlformats.org/officeDocument/2006/math" xmlns:v="urn:schemas-microsoft-com:vml" xmlns:wp14="http://schemas.microsoft.com/office/word/2010/wordprocessingDrawing" xmlns:wp="http://schemas.openxmlformats.org/drawingml/2006/wordprocessingDrawing" xmlns:w10="urn:schemas-microsoft-com:office:word" xmlns:w="http://schemas.openxmlformats.org/wordprocessingml/2006/main" xmlns:w14="http://schemas.microsoft.com/office/word/2010/wordml" xmlns:wpg="http://schemas.microsoft.com/office/word/2010/wordprocessingGroup" xmlns:wpi="http://schemas.microsoft.com/office/word/2010/wordprocessingInk" xmlns:wne="http://schemas.microsoft.com/office/word/2006/wordml" xmlns:wps="http://schemas.microsoft.com/office/word/2010/wordprocessingShape" mc:Ignorable="w14 wp14">
+<w:document xmlns:wpc="http://schemas.microsoft.com/office/word/2010/wordprocessingCanvas" xmlns:mc="http://schemas.openxmlformats.org/markup-compatibility/2006" xmlns:o="urn:schemas-microsoft-com:office:office" xmlns:r="http://schemas.openxmlformats.org/officeDocument/2006/relationships" xmlns:m="http://schemas.openxmlformats.org/officeDocument/2006/math" xmlns:v="urn:schemas-microsoft-com:vml" xmlns:wp14="http://schemas.microsoft.com/office/word/2010/wordprocessingDrawing" xmlns:wp="http://schemas.openxmlformats.org/drawingml/2006/wordprocessingDrawing" xmlns:w10="urn:schemas-microsoft-com:office:word" xmlns:w="http://schemas.openxmlformats.org/wordprocessingml/2006/main" xmlns:w14="http://schemas.microsoft.com/office/word/2010/wordml" xmlns:w15="http://schemas.microsoft.com/office/word/2012/wordml" xmlns:wpg="http://schemas.microsoft.com/office/word/2010/wordprocessingGroup" xmlns:wpi="http://schemas.microsoft.com/office/word/2010/wordprocessingInk" xmlns:wne="http://schemas.microsoft.com/office/word/2006/wordml" xmlns:wps="http://schemas.microsoft.com/office/word/2010/wordprocessingShape" mc:Ignorable="w14 w15 wp14">
   <w:body>
     <w:p>
       <w:pPr>
@@ -811,7 +811,7 @@
         <w:pict>
           <v:rect id="shape_0" o:spid="_x0000_s1026" style="position:absolute;left:0;text-align:left;margin-left:11.45pt;margin-top:-6.6pt;width:467.15pt;height:303.65pt;z-index:251657728" stroked="f" strokecolor="#3465a4">
             <v:stroke joinstyle="round"/>
-            <v:imagedata r:id="rId6" o:title="image5"/>
+            <v:imagedata r:id="rId5" o:title="image5"/>
           </v:rect>
         </w:pict>
       </w:r>
@@ -1207,7 +1207,7 @@
                     </pic:cNvPicPr>
                   </pic:nvPicPr>
                   <pic:blipFill>
-                    <a:blip r:embed="rId7"/>
+                    <a:blip r:embed="rId6"/>
                     <a:stretch>
                       <a:fillRect/>
                     </a:stretch>
@@ -1631,7 +1631,7 @@
         </w:rPr>
         <w:t xml:space="preserve">, по которому можно производить отладку в браузере, например, - </w:t>
       </w:r>
-      <w:hyperlink r:id="rId8">
+      <w:hyperlink r:id="rId7">
         <w:r>
           <w:rPr>
             <w:rStyle w:val="InternetLink"/>
@@ -2592,7 +2592,7 @@
         </w:rPr>
         <w:t xml:space="preserve">Скачать монго с сайта </w:t>
       </w:r>
-      <w:hyperlink r:id="rId9" w:anchor="production" w:history="1">
+      <w:hyperlink r:id="rId8" w:anchor="production" w:history="1">
         <w:r>
           <w:rPr>
             <w:rStyle w:val="a8"/>
@@ -2735,96 +2735,274 @@
           <w:sz w:val="28"/>
           <w:szCs w:val="28"/>
         </w:rPr>
-        <w:t xml:space="preserve"> (сервер) и </w:t>
-      </w:r>
-      <w:r>
-        <w:rPr>
-          <w:rFonts w:ascii="Times New Roman" w:hAnsi="Times New Roman"/>
-          <w:sz w:val="28"/>
-          <w:szCs w:val="28"/>
-          <w:lang w:val="en-US"/>
-        </w:rPr>
-        <w:t>mongo</w:t>
-      </w:r>
-      <w:r>
-        <w:rPr>
-          <w:rFonts w:ascii="Times New Roman" w:hAnsi="Times New Roman"/>
-          <w:sz w:val="28"/>
-          <w:szCs w:val="28"/>
-        </w:rPr>
-        <w:t xml:space="preserve"> (клиент)</w:t>
-      </w:r>
-    </w:p>
-    <w:p>
-      <w:pPr>
-        <w:pStyle w:val="a5"/>
-        <w:numPr>
-          <w:ilvl w:val="0"/>
-          <w:numId w:val="6"/>
-        </w:numPr>
-        <w:rPr>
-          <w:rFonts w:ascii="Times New Roman" w:hAnsi="Times New Roman"/>
-          <w:sz w:val="28"/>
-          <w:szCs w:val="28"/>
-        </w:rPr>
-      </w:pPr>
-      <w:r>
-        <w:rPr>
-          <w:rFonts w:ascii="Times New Roman" w:hAnsi="Times New Roman"/>
-          <w:sz w:val="28"/>
-          <w:szCs w:val="28"/>
-        </w:rPr>
-        <w:t xml:space="preserve">Выполнииь </w:t>
-      </w:r>
-      <w:r>
-        <w:rPr>
-          <w:rFonts w:ascii="Times New Roman" w:hAnsi="Times New Roman"/>
-          <w:sz w:val="28"/>
-          <w:szCs w:val="28"/>
-          <w:lang w:val="en-US"/>
-        </w:rPr>
-        <w:t>js</w:t>
-      </w:r>
-      <w:r>
-        <w:rPr>
-          <w:rFonts w:ascii="Times New Roman" w:hAnsi="Times New Roman"/>
-          <w:sz w:val="28"/>
-          <w:szCs w:val="28"/>
-        </w:rPr>
-        <w:t>-скрипт по инициализации базы</w:t>
-      </w:r>
+        <w:t xml:space="preserve"> (сервер) перед стартом сервера или началом работы с монго-базой.</w:t>
+      </w:r>
+    </w:p>
+    <w:p>
+      <w:pPr>
+        <w:pStyle w:val="a5"/>
+        <w:ind w:left="1080"/>
+        <w:rPr>
+          <w:rFonts w:ascii="Times New Roman" w:hAnsi="Times New Roman"/>
+          <w:sz w:val="28"/>
+          <w:szCs w:val="28"/>
+        </w:rPr>
+      </w:pPr>
+    </w:p>
+    <w:p>
+      <w:pPr>
+        <w:pStyle w:val="a5"/>
+        <w:ind w:left="1080"/>
+        <w:rPr>
+          <w:rFonts w:ascii="Times New Roman" w:hAnsi="Times New Roman"/>
+          <w:sz w:val="28"/>
+          <w:szCs w:val="28"/>
+        </w:rPr>
+      </w:pPr>
+    </w:p>
+    <w:p>
+      <w:pPr>
+        <w:pStyle w:val="a5"/>
+        <w:ind w:left="1080"/>
+        <w:rPr>
+          <w:rFonts w:ascii="Times New Roman" w:hAnsi="Times New Roman"/>
+          <w:sz w:val="28"/>
+          <w:szCs w:val="28"/>
+        </w:rPr>
+      </w:pPr>
+    </w:p>
+    <w:p>
+      <w:pPr>
+        <w:pStyle w:val="a5"/>
+        <w:ind w:left="1080"/>
+        <w:rPr>
+          <w:rFonts w:ascii="Times New Roman" w:hAnsi="Times New Roman"/>
+          <w:sz w:val="28"/>
+          <w:szCs w:val="28"/>
+        </w:rPr>
+      </w:pPr>
+    </w:p>
+    <w:p>
+      <w:pPr>
+        <w:pStyle w:val="a5"/>
+        <w:ind w:left="1080"/>
+        <w:rPr>
+          <w:rFonts w:ascii="Times New Roman" w:hAnsi="Times New Roman"/>
+          <w:sz w:val="28"/>
+          <w:szCs w:val="28"/>
+        </w:rPr>
+      </w:pPr>
+    </w:p>
+    <w:p>
+      <w:pPr>
+        <w:pStyle w:val="a5"/>
+        <w:ind w:left="1080"/>
+        <w:rPr>
+          <w:rFonts w:ascii="Times New Roman" w:hAnsi="Times New Roman"/>
+          <w:sz w:val="28"/>
+          <w:szCs w:val="28"/>
+        </w:rPr>
+      </w:pPr>
+    </w:p>
+    <w:p>
+      <w:pPr>
+        <w:pStyle w:val="a5"/>
+        <w:ind w:left="1080"/>
+        <w:rPr>
+          <w:rFonts w:ascii="Times New Roman" w:hAnsi="Times New Roman"/>
+          <w:sz w:val="28"/>
+          <w:szCs w:val="28"/>
+        </w:rPr>
+      </w:pPr>
+    </w:p>
+    <w:p>
+      <w:pPr>
+        <w:pStyle w:val="a5"/>
+        <w:ind w:left="1080"/>
+        <w:rPr>
+          <w:rFonts w:ascii="Times New Roman" w:hAnsi="Times New Roman"/>
+          <w:sz w:val="28"/>
+          <w:szCs w:val="28"/>
+        </w:rPr>
+      </w:pPr>
+    </w:p>
+    <w:p>
+      <w:pPr>
+        <w:pStyle w:val="a5"/>
+        <w:ind w:left="1080"/>
+        <w:rPr>
+          <w:rFonts w:ascii="Times New Roman" w:hAnsi="Times New Roman"/>
+          <w:sz w:val="28"/>
+          <w:szCs w:val="28"/>
+        </w:rPr>
+      </w:pPr>
+    </w:p>
+    <w:p>
+      <w:pPr>
+        <w:pStyle w:val="a5"/>
+        <w:ind w:left="1080"/>
+        <w:rPr>
+          <w:rFonts w:ascii="Times New Roman" w:hAnsi="Times New Roman"/>
+          <w:sz w:val="28"/>
+          <w:szCs w:val="28"/>
+        </w:rPr>
+      </w:pPr>
+    </w:p>
+    <w:p>
+      <w:pPr>
+        <w:pStyle w:val="a5"/>
+        <w:ind w:left="1080"/>
+        <w:rPr>
+          <w:rFonts w:ascii="Times New Roman" w:hAnsi="Times New Roman"/>
+          <w:sz w:val="28"/>
+          <w:szCs w:val="28"/>
+        </w:rPr>
+      </w:pPr>
+    </w:p>
+    <w:p>
+      <w:pPr>
+        <w:pStyle w:val="a5"/>
+        <w:ind w:left="1080"/>
+        <w:rPr>
+          <w:rFonts w:ascii="Times New Roman" w:hAnsi="Times New Roman"/>
+          <w:sz w:val="28"/>
+          <w:szCs w:val="28"/>
+        </w:rPr>
+      </w:pPr>
+    </w:p>
+    <w:p>
+      <w:pPr>
+        <w:pStyle w:val="a5"/>
+        <w:ind w:left="1080"/>
+        <w:rPr>
+          <w:rFonts w:ascii="Times New Roman" w:hAnsi="Times New Roman"/>
+          <w:sz w:val="28"/>
+          <w:szCs w:val="28"/>
+        </w:rPr>
+      </w:pPr>
+    </w:p>
+    <w:p>
+      <w:pPr>
+        <w:pStyle w:val="a5"/>
+        <w:ind w:left="1080"/>
+        <w:rPr>
+          <w:rFonts w:ascii="Times New Roman" w:hAnsi="Times New Roman"/>
+          <w:sz w:val="28"/>
+          <w:szCs w:val="28"/>
+        </w:rPr>
+      </w:pPr>
+    </w:p>
+    <w:p>
+      <w:pPr>
+        <w:pStyle w:val="a5"/>
+        <w:ind w:left="1080"/>
+        <w:rPr>
+          <w:rFonts w:ascii="Times New Roman" w:hAnsi="Times New Roman"/>
+          <w:sz w:val="28"/>
+          <w:szCs w:val="28"/>
+        </w:rPr>
+      </w:pPr>
+    </w:p>
+    <w:p>
+      <w:pPr>
+        <w:pStyle w:val="a5"/>
+        <w:ind w:left="1080"/>
+        <w:rPr>
+          <w:rFonts w:ascii="Times New Roman" w:hAnsi="Times New Roman"/>
+          <w:sz w:val="28"/>
+          <w:szCs w:val="28"/>
+        </w:rPr>
+      </w:pPr>
+    </w:p>
+    <w:p>
+      <w:pPr>
+        <w:pStyle w:val="a5"/>
+        <w:ind w:left="1080"/>
+        <w:rPr>
+          <w:rFonts w:ascii="Times New Roman" w:hAnsi="Times New Roman"/>
+          <w:sz w:val="28"/>
+          <w:szCs w:val="28"/>
+        </w:rPr>
+      </w:pPr>
+    </w:p>
+    <w:p>
+      <w:pPr>
+        <w:pStyle w:val="a5"/>
+        <w:ind w:left="1080"/>
+        <w:rPr>
+          <w:rFonts w:ascii="Times New Roman" w:hAnsi="Times New Roman"/>
+          <w:sz w:val="28"/>
+          <w:szCs w:val="28"/>
+        </w:rPr>
+      </w:pPr>
+    </w:p>
+    <w:p>
+      <w:pPr>
+        <w:pStyle w:val="a5"/>
+        <w:ind w:left="1080"/>
+        <w:rPr>
+          <w:rFonts w:ascii="Times New Roman" w:hAnsi="Times New Roman"/>
+          <w:sz w:val="28"/>
+          <w:szCs w:val="28"/>
+        </w:rPr>
+      </w:pPr>
+    </w:p>
+    <w:p>
+      <w:pPr>
+        <w:pStyle w:val="a5"/>
+        <w:ind w:left="1080"/>
+        <w:rPr>
+          <w:rFonts w:ascii="Times New Roman" w:hAnsi="Times New Roman"/>
+          <w:sz w:val="28"/>
+          <w:szCs w:val="28"/>
+        </w:rPr>
+      </w:pPr>
+    </w:p>
+    <w:p>
+      <w:pPr>
+        <w:pStyle w:val="a5"/>
+        <w:ind w:left="1080"/>
+        <w:rPr>
+          <w:rFonts w:ascii="Times New Roman" w:hAnsi="Times New Roman"/>
+          <w:sz w:val="28"/>
+          <w:szCs w:val="28"/>
+        </w:rPr>
+      </w:pPr>
+    </w:p>
+    <w:p>
+      <w:pPr>
+        <w:pStyle w:val="a5"/>
+        <w:ind w:left="1080"/>
+        <w:rPr>
+          <w:rFonts w:ascii="Times New Roman" w:hAnsi="Times New Roman"/>
+          <w:sz w:val="28"/>
+          <w:szCs w:val="28"/>
+        </w:rPr>
+      </w:pPr>
+    </w:p>
+    <w:p>
+      <w:pPr>
+        <w:pStyle w:val="a5"/>
+        <w:ind w:left="1080"/>
+        <w:rPr>
+          <w:rFonts w:ascii="Times New Roman" w:hAnsi="Times New Roman"/>
+          <w:sz w:val="28"/>
+          <w:szCs w:val="28"/>
+        </w:rPr>
+      </w:pPr>
+    </w:p>
+    <w:p>
+      <w:pPr>
+        <w:pStyle w:val="a5"/>
+        <w:ind w:left="1080"/>
+        <w:rPr>
+          <w:rFonts w:ascii="Times New Roman" w:hAnsi="Times New Roman"/>
+          <w:sz w:val="28"/>
+          <w:szCs w:val="28"/>
+        </w:rPr>
+      </w:pPr>
       <w:bookmarkStart w:id="0" w:name="_GoBack"/>
       <w:bookmarkEnd w:id="0"/>
-      <w:r>
-        <w:rPr>
-          <w:rFonts w:ascii="Times New Roman" w:hAnsi="Times New Roman"/>
-          <w:sz w:val="28"/>
-          <w:szCs w:val="28"/>
-        </w:rPr>
-        <w:t xml:space="preserve"> в папке ликвида </w:t>
-      </w:r>
-    </w:p>
-    <w:p>
-      <w:pPr>
-        <w:pStyle w:val="a5"/>
-        <w:ind w:left="1080"/>
-        <w:rPr>
-          <w:rFonts w:ascii="Times New Roman" w:hAnsi="Times New Roman"/>
-          <w:sz w:val="28"/>
-          <w:szCs w:val="28"/>
-        </w:rPr>
-      </w:pPr>
-    </w:p>
-    <w:p>
-      <w:pPr>
-        <w:pStyle w:val="a5"/>
-        <w:ind w:left="1080"/>
-        <w:rPr>
-          <w:rFonts w:ascii="Times New Roman" w:hAnsi="Times New Roman"/>
-          <w:sz w:val="28"/>
-          <w:szCs w:val="28"/>
-        </w:rPr>
-      </w:pPr>
     </w:p>
     <w:p>
       <w:pPr>
@@ -2842,6 +3020,7 @@
           <w:sz w:val="28"/>
           <w:szCs w:val="28"/>
         </w:rPr>
+        <w:lastRenderedPageBreak/>
         <w:t>Полезные ссылки:</w:t>
       </w:r>
     </w:p>
@@ -3033,7 +3212,7 @@
           <w:szCs w:val="28"/>
         </w:rPr>
       </w:pPr>
-      <w:hyperlink r:id="rId10">
+      <w:hyperlink r:id="rId9">
         <w:r>
           <w:rPr>
             <w:rStyle w:val="InternetLink"/>
@@ -3126,8 +3305,8 @@
 </file>
 
 <file path=word/numbering.xml><?xml version="1.0" encoding="utf-8"?>
-<w:numbering xmlns:wpc="http://schemas.microsoft.com/office/word/2010/wordprocessingCanvas" xmlns:mc="http://schemas.openxmlformats.org/markup-compatibility/2006" xmlns:o="urn:schemas-microsoft-com:office:office" xmlns:r="http://schemas.openxmlformats.org/officeDocument/2006/relationships" xmlns:m="http://schemas.openxmlformats.org/officeDocument/2006/math" xmlns:v="urn:schemas-microsoft-com:vml" xmlns:wp14="http://schemas.microsoft.com/office/word/2010/wordprocessingDrawing" xmlns:wp="http://schemas.openxmlformats.org/drawingml/2006/wordprocessingDrawing" xmlns:w10="urn:schemas-microsoft-com:office:word" xmlns:w="http://schemas.openxmlformats.org/wordprocessingml/2006/main" xmlns:w14="http://schemas.microsoft.com/office/word/2010/wordml" xmlns:wpg="http://schemas.microsoft.com/office/word/2010/wordprocessingGroup" xmlns:wpi="http://schemas.microsoft.com/office/word/2010/wordprocessingInk" xmlns:wne="http://schemas.microsoft.com/office/word/2006/wordml" xmlns:wps="http://schemas.microsoft.com/office/word/2010/wordprocessingShape" mc:Ignorable="w14 wp14">
-  <w:abstractNum w:abstractNumId="0">
+<w:numbering xmlns:wpc="http://schemas.microsoft.com/office/word/2010/wordprocessingCanvas" xmlns:mc="http://schemas.openxmlformats.org/markup-compatibility/2006" xmlns:o="urn:schemas-microsoft-com:office:office" xmlns:r="http://schemas.openxmlformats.org/officeDocument/2006/relationships" xmlns:m="http://schemas.openxmlformats.org/officeDocument/2006/math" xmlns:v="urn:schemas-microsoft-com:vml" xmlns:wp14="http://schemas.microsoft.com/office/word/2010/wordprocessingDrawing" xmlns:wp="http://schemas.openxmlformats.org/drawingml/2006/wordprocessingDrawing" xmlns:w10="urn:schemas-microsoft-com:office:word" xmlns:w="http://schemas.openxmlformats.org/wordprocessingml/2006/main" xmlns:w14="http://schemas.microsoft.com/office/word/2010/wordml" xmlns:w15="http://schemas.microsoft.com/office/word/2012/wordml" xmlns:wpg="http://schemas.microsoft.com/office/word/2010/wordprocessingGroup" xmlns:wpi="http://schemas.microsoft.com/office/word/2010/wordprocessingInk" xmlns:wne="http://schemas.microsoft.com/office/word/2006/wordml" xmlns:wps="http://schemas.microsoft.com/office/word/2010/wordprocessingShape" mc:Ignorable="w14 w15 wp14">
+  <w:abstractNum w:abstractNumId="0" w15:restartNumberingAfterBreak="0">
     <w:nsid w:val="0E016C0B"/>
     <w:multiLevelType w:val="multilevel"/>
     <w:tmpl w:val="4B405D5A"/>
@@ -3213,7 +3392,7 @@
       </w:pPr>
     </w:lvl>
   </w:abstractNum>
-  <w:abstractNum w:abstractNumId="1">
+  <w:abstractNum w:abstractNumId="1" w15:restartNumberingAfterBreak="0">
     <w:nsid w:val="0FB001A2"/>
     <w:multiLevelType w:val="hybridMultilevel"/>
     <w:tmpl w:val="D30E5550"/>
@@ -3302,7 +3481,7 @@
       </w:pPr>
     </w:lvl>
   </w:abstractNum>
-  <w:abstractNum w:abstractNumId="2">
+  <w:abstractNum w:abstractNumId="2" w15:restartNumberingAfterBreak="0">
     <w:nsid w:val="58A9265D"/>
     <w:multiLevelType w:val="hybridMultilevel"/>
     <w:tmpl w:val="CA580B0E"/>
@@ -3391,7 +3570,7 @@
       </w:pPr>
     </w:lvl>
   </w:abstractNum>
-  <w:abstractNum w:abstractNumId="3">
+  <w:abstractNum w:abstractNumId="3" w15:restartNumberingAfterBreak="0">
     <w:nsid w:val="65431875"/>
     <w:multiLevelType w:val="multilevel"/>
     <w:tmpl w:val="D69C9976"/>
@@ -3477,7 +3656,7 @@
       </w:pPr>
     </w:lvl>
   </w:abstractNum>
-  <w:abstractNum w:abstractNumId="4">
+  <w:abstractNum w:abstractNumId="4" w15:restartNumberingAfterBreak="0">
     <w:nsid w:val="674B75FC"/>
     <w:multiLevelType w:val="multilevel"/>
     <w:tmpl w:val="15E40D3C"/>
@@ -3563,7 +3742,7 @@
       </w:pPr>
     </w:lvl>
   </w:abstractNum>
-  <w:abstractNum w:abstractNumId="5">
+  <w:abstractNum w:abstractNumId="5" w15:restartNumberingAfterBreak="0">
     <w:nsid w:val="6C250A67"/>
     <w:multiLevelType w:val="multilevel"/>
     <w:tmpl w:val="9C1EBF96"/>
@@ -3707,7 +3886,7 @@
 </file>
 
 <file path=word/styles.xml><?xml version="1.0" encoding="utf-8"?>
-<w:styles xmlns:mc="http://schemas.openxmlformats.org/markup-compatibility/2006" xmlns:r="http://schemas.openxmlformats.org/officeDocument/2006/relationships" xmlns:w="http://schemas.openxmlformats.org/wordprocessingml/2006/main" xmlns:w14="http://schemas.microsoft.com/office/word/2010/wordml" mc:Ignorable="w14">
+<w:styles xmlns:mc="http://schemas.openxmlformats.org/markup-compatibility/2006" xmlns:r="http://schemas.openxmlformats.org/officeDocument/2006/relationships" xmlns:w="http://schemas.openxmlformats.org/wordprocessingml/2006/main" xmlns:w14="http://schemas.microsoft.com/office/word/2010/wordml" xmlns:w15="http://schemas.microsoft.com/office/word/2012/wordml" mc:Ignorable="w14 w15">
   <w:docDefaults>
     <w:rPrDefault>
       <w:rPr>
@@ -3723,144 +3902,378 @@
       </w:pPr>
     </w:pPrDefault>
   </w:docDefaults>
-  <w:latentStyles w:defLockedState="0" w:defUIPriority="99" w:defSemiHidden="1" w:defUnhideWhenUsed="1" w:defQFormat="0" w:count="267">
-    <w:lsdException w:name="Normal" w:semiHidden="0" w:uiPriority="0" w:unhideWhenUsed="0" w:qFormat="1"/>
-    <w:lsdException w:name="heading 1" w:semiHidden="0" w:uiPriority="9" w:unhideWhenUsed="0" w:qFormat="1"/>
-    <w:lsdException w:name="heading 2" w:uiPriority="9" w:qFormat="1"/>
-    <w:lsdException w:name="heading 3" w:uiPriority="9" w:qFormat="1"/>
-    <w:lsdException w:name="heading 4" w:uiPriority="9" w:qFormat="1"/>
-    <w:lsdException w:name="heading 5" w:uiPriority="9" w:qFormat="1"/>
-    <w:lsdException w:name="heading 6" w:uiPriority="9" w:qFormat="1"/>
-    <w:lsdException w:name="heading 7" w:uiPriority="9" w:qFormat="1"/>
-    <w:lsdException w:name="heading 8" w:uiPriority="9" w:qFormat="1"/>
-    <w:lsdException w:name="heading 9" w:uiPriority="9" w:qFormat="1"/>
-    <w:lsdException w:name="toc 1" w:uiPriority="39"/>
-    <w:lsdException w:name="toc 2" w:uiPriority="39"/>
-    <w:lsdException w:name="toc 3" w:uiPriority="39"/>
-    <w:lsdException w:name="toc 4" w:uiPriority="39"/>
-    <w:lsdException w:name="toc 5" w:uiPriority="39"/>
-    <w:lsdException w:name="toc 6" w:uiPriority="39"/>
-    <w:lsdException w:name="toc 7" w:uiPriority="39"/>
-    <w:lsdException w:name="toc 8" w:uiPriority="39"/>
-    <w:lsdException w:name="toc 9" w:uiPriority="39"/>
-    <w:lsdException w:name="caption" w:uiPriority="35" w:qFormat="1"/>
-    <w:lsdException w:name="Title" w:semiHidden="0" w:uiPriority="10" w:unhideWhenUsed="0" w:qFormat="1"/>
-    <w:lsdException w:name="Default Paragraph Font" w:uiPriority="1"/>
-    <w:lsdException w:name="Subtitle" w:semiHidden="0" w:uiPriority="11" w:unhideWhenUsed="0" w:qFormat="1"/>
-    <w:lsdException w:name="Strong" w:semiHidden="0" w:uiPriority="22" w:unhideWhenUsed="0" w:qFormat="1"/>
-    <w:lsdException w:name="Emphasis" w:semiHidden="0" w:uiPriority="20" w:unhideWhenUsed="0" w:qFormat="1"/>
-    <w:lsdException w:name="Table Grid" w:semiHidden="0" w:uiPriority="39" w:unhideWhenUsed="0"/>
-    <w:lsdException w:name="Placeholder Text" w:unhideWhenUsed="0"/>
-    <w:lsdException w:name="No Spacing" w:semiHidden="0" w:uiPriority="1" w:unhideWhenUsed="0" w:qFormat="1"/>
-    <w:lsdException w:name="Light Shading" w:semiHidden="0" w:uiPriority="60" w:unhideWhenUsed="0"/>
-    <w:lsdException w:name="Light List" w:semiHidden="0" w:uiPriority="61" w:unhideWhenUsed="0"/>
-    <w:lsdException w:name="Light Grid" w:semiHidden="0" w:uiPriority="62" w:unhideWhenUsed="0"/>
-    <w:lsdException w:name="Medium Shading 1" w:semiHidden="0" w:uiPriority="63" w:unhideWhenUsed="0"/>
-    <w:lsdException w:name="Medium Shading 2" w:semiHidden="0" w:uiPriority="64" w:unhideWhenUsed="0"/>
-    <w:lsdException w:name="Medium List 1" w:semiHidden="0" w:uiPriority="65" w:unhideWhenUsed="0"/>
-    <w:lsdException w:name="Medium List 2" w:semiHidden="0" w:uiPriority="66" w:unhideWhenUsed="0"/>
-    <w:lsdException w:name="Medium Grid 1" w:semiHidden="0" w:uiPriority="67" w:unhideWhenUsed="0"/>
-    <w:lsdException w:name="Medium Grid 2" w:semiHidden="0" w:uiPriority="68" w:unhideWhenUsed="0"/>
-    <w:lsdException w:name="Medium Grid 3" w:semiHidden="0" w:uiPriority="69" w:unhideWhenUsed="0"/>
-    <w:lsdException w:name="Dark List" w:semiHidden="0" w:uiPriority="70" w:unhideWhenUsed="0"/>
-    <w:lsdException w:name="Colorful Shading" w:semiHidden="0" w:uiPriority="71" w:unhideWhenUsed="0"/>
-    <w:lsdException w:name="Colorful List" w:semiHidden="0" w:uiPriority="72" w:unhideWhenUsed="0"/>
-    <w:lsdException w:name="Colorful Grid" w:semiHidden="0" w:uiPriority="73" w:unhideWhenUsed="0"/>
-    <w:lsdException w:name="Light Shading Accent 1" w:semiHidden="0" w:uiPriority="60" w:unhideWhenUsed="0"/>
-    <w:lsdException w:name="Light List Accent 1" w:semiHidden="0" w:uiPriority="61" w:unhideWhenUsed="0"/>
-    <w:lsdException w:name="Light Grid Accent 1" w:semiHidden="0" w:uiPriority="62" w:unhideWhenUsed="0"/>
-    <w:lsdException w:name="Medium Shading 1 Accent 1" w:semiHidden="0" w:uiPriority="63" w:unhideWhenUsed="0"/>
-    <w:lsdException w:name="Medium Shading 2 Accent 1" w:semiHidden="0" w:uiPriority="64" w:unhideWhenUsed="0"/>
-    <w:lsdException w:name="Medium List 1 Accent 1" w:semiHidden="0" w:uiPriority="65" w:unhideWhenUsed="0"/>
-    <w:lsdException w:name="Revision" w:unhideWhenUsed="0"/>
-    <w:lsdException w:name="List Paragraph" w:semiHidden="0" w:uiPriority="34" w:unhideWhenUsed="0" w:qFormat="1"/>
-    <w:lsdException w:name="Quote" w:semiHidden="0" w:uiPriority="29" w:unhideWhenUsed="0" w:qFormat="1"/>
-    <w:lsdException w:name="Intense Quote" w:semiHidden="0" w:uiPriority="30" w:unhideWhenUsed="0" w:qFormat="1"/>
-    <w:lsdException w:name="Medium List 2 Accent 1" w:semiHidden="0" w:uiPriority="66" w:unhideWhenUsed="0"/>
-    <w:lsdException w:name="Medium Grid 1 Accent 1" w:semiHidden="0" w:uiPriority="67" w:unhideWhenUsed="0"/>
-    <w:lsdException w:name="Medium Grid 2 Accent 1" w:semiHidden="0" w:uiPriority="68" w:unhideWhenUsed="0"/>
-    <w:lsdException w:name="Medium Grid 3 Accent 1" w:semiHidden="0" w:uiPriority="69" w:unhideWhenUsed="0"/>
-    <w:lsdException w:name="Dark List Accent 1" w:semiHidden="0" w:uiPriority="70" w:unhideWhenUsed="0"/>
-    <w:lsdException w:name="Colorful Shading Accent 1" w:semiHidden="0" w:uiPriority="71" w:unhideWhenUsed="0"/>
-    <w:lsdException w:name="Colorful List Accent 1" w:semiHidden="0" w:uiPriority="72" w:unhideWhenUsed="0"/>
-    <w:lsdException w:name="Colorful Grid Accent 1" w:semiHidden="0" w:uiPriority="73" w:unhideWhenUsed="0"/>
-    <w:lsdException w:name="Light Shading Accent 2" w:semiHidden="0" w:uiPriority="60" w:unhideWhenUsed="0"/>
-    <w:lsdException w:name="Light List Accent 2" w:semiHidden="0" w:uiPriority="61" w:unhideWhenUsed="0"/>
-    <w:lsdException w:name="Light Grid Accent 2" w:semiHidden="0" w:uiPriority="62" w:unhideWhenUsed="0"/>
-    <w:lsdException w:name="Medium Shading 1 Accent 2" w:semiHidden="0" w:uiPriority="63" w:unhideWhenUsed="0"/>
-    <w:lsdException w:name="Medium Shading 2 Accent 2" w:semiHidden="0" w:uiPriority="64" w:unhideWhenUsed="0"/>
-    <w:lsdException w:name="Medium List 1 Accent 2" w:semiHidden="0" w:uiPriority="65" w:unhideWhenUsed="0"/>
-    <w:lsdException w:name="Medium List 2 Accent 2" w:semiHidden="0" w:uiPriority="66" w:unhideWhenUsed="0"/>
-    <w:lsdException w:name="Medium Grid 1 Accent 2" w:semiHidden="0" w:uiPriority="67" w:unhideWhenUsed="0"/>
-    <w:lsdException w:name="Medium Grid 2 Accent 2" w:semiHidden="0" w:uiPriority="68" w:unhideWhenUsed="0"/>
-    <w:lsdException w:name="Medium Grid 3 Accent 2" w:semiHidden="0" w:uiPriority="69" w:unhideWhenUsed="0"/>
-    <w:lsdException w:name="Dark List Accent 2" w:semiHidden="0" w:uiPriority="70" w:unhideWhenUsed="0"/>
-    <w:lsdException w:name="Colorful Shading Accent 2" w:semiHidden="0" w:uiPriority="71" w:unhideWhenUsed="0"/>
-    <w:lsdException w:name="Colorful List Accent 2" w:semiHidden="0" w:uiPriority="72" w:unhideWhenUsed="0"/>
-    <w:lsdException w:name="Colorful Grid Accent 2" w:semiHidden="0" w:uiPriority="73" w:unhideWhenUsed="0"/>
-    <w:lsdException w:name="Light Shading Accent 3" w:semiHidden="0" w:uiPriority="60" w:unhideWhenUsed="0"/>
-    <w:lsdException w:name="Light List Accent 3" w:semiHidden="0" w:uiPriority="61" w:unhideWhenUsed="0"/>
-    <w:lsdException w:name="Light Grid Accent 3" w:semiHidden="0" w:uiPriority="62" w:unhideWhenUsed="0"/>
-    <w:lsdException w:name="Medium Shading 1 Accent 3" w:semiHidden="0" w:uiPriority="63" w:unhideWhenUsed="0"/>
-    <w:lsdException w:name="Medium Shading 2 Accent 3" w:semiHidden="0" w:uiPriority="64" w:unhideWhenUsed="0"/>
-    <w:lsdException w:name="Medium List 1 Accent 3" w:semiHidden="0" w:uiPriority="65" w:unhideWhenUsed="0"/>
-    <w:lsdException w:name="Medium List 2 Accent 3" w:semiHidden="0" w:uiPriority="66" w:unhideWhenUsed="0"/>
-    <w:lsdException w:name="Medium Grid 1 Accent 3" w:semiHidden="0" w:uiPriority="67" w:unhideWhenUsed="0"/>
-    <w:lsdException w:name="Medium Grid 2 Accent 3" w:semiHidden="0" w:uiPriority="68" w:unhideWhenUsed="0"/>
-    <w:lsdException w:name="Medium Grid 3 Accent 3" w:semiHidden="0" w:uiPriority="69" w:unhideWhenUsed="0"/>
-    <w:lsdException w:name="Dark List Accent 3" w:semiHidden="0" w:uiPriority="70" w:unhideWhenUsed="0"/>
-    <w:lsdException w:name="Colorful Shading Accent 3" w:semiHidden="0" w:uiPriority="71" w:unhideWhenUsed="0"/>
-    <w:lsdException w:name="Colorful List Accent 3" w:semiHidden="0" w:uiPriority="72" w:unhideWhenUsed="0"/>
-    <w:lsdException w:name="Colorful Grid Accent 3" w:semiHidden="0" w:uiPriority="73" w:unhideWhenUsed="0"/>
-    <w:lsdException w:name="Light Shading Accent 4" w:semiHidden="0" w:uiPriority="60" w:unhideWhenUsed="0"/>
-    <w:lsdException w:name="Light List Accent 4" w:semiHidden="0" w:uiPriority="61" w:unhideWhenUsed="0"/>
-    <w:lsdException w:name="Light Grid Accent 4" w:semiHidden="0" w:uiPriority="62" w:unhideWhenUsed="0"/>
-    <w:lsdException w:name="Medium Shading 1 Accent 4" w:semiHidden="0" w:uiPriority="63" w:unhideWhenUsed="0"/>
-    <w:lsdException w:name="Medium Shading 2 Accent 4" w:semiHidden="0" w:uiPriority="64" w:unhideWhenUsed="0"/>
-    <w:lsdException w:name="Medium List 1 Accent 4" w:semiHidden="0" w:uiPriority="65" w:unhideWhenUsed="0"/>
-    <w:lsdException w:name="Medium List 2 Accent 4" w:semiHidden="0" w:uiPriority="66" w:unhideWhenUsed="0"/>
-    <w:lsdException w:name="Medium Grid 1 Accent 4" w:semiHidden="0" w:uiPriority="67" w:unhideWhenUsed="0"/>
-    <w:lsdException w:name="Medium Grid 2 Accent 4" w:semiHidden="0" w:uiPriority="68" w:unhideWhenUsed="0"/>
-    <w:lsdException w:name="Medium Grid 3 Accent 4" w:semiHidden="0" w:uiPriority="69" w:unhideWhenUsed="0"/>
-    <w:lsdException w:name="Dark List Accent 4" w:semiHidden="0" w:uiPriority="70" w:unhideWhenUsed="0"/>
-    <w:lsdException w:name="Colorful Shading Accent 4" w:semiHidden="0" w:uiPriority="71" w:unhideWhenUsed="0"/>
-    <w:lsdException w:name="Colorful List Accent 4" w:semiHidden="0" w:uiPriority="72" w:unhideWhenUsed="0"/>
-    <w:lsdException w:name="Colorful Grid Accent 4" w:semiHidden="0" w:uiPriority="73" w:unhideWhenUsed="0"/>
-    <w:lsdException w:name="Light Shading Accent 5" w:semiHidden="0" w:uiPriority="60" w:unhideWhenUsed="0"/>
-    <w:lsdException w:name="Light List Accent 5" w:semiHidden="0" w:uiPriority="61" w:unhideWhenUsed="0"/>
-    <w:lsdException w:name="Light Grid Accent 5" w:semiHidden="0" w:uiPriority="62" w:unhideWhenUsed="0"/>
-    <w:lsdException w:name="Medium Shading 1 Accent 5" w:semiHidden="0" w:uiPriority="63" w:unhideWhenUsed="0"/>
-    <w:lsdException w:name="Medium Shading 2 Accent 5" w:semiHidden="0" w:uiPriority="64" w:unhideWhenUsed="0"/>
-    <w:lsdException w:name="Medium List 1 Accent 5" w:semiHidden="0" w:uiPriority="65" w:unhideWhenUsed="0"/>
-    <w:lsdException w:name="Medium List 2 Accent 5" w:semiHidden="0" w:uiPriority="66" w:unhideWhenUsed="0"/>
-    <w:lsdException w:name="Medium Grid 1 Accent 5" w:semiHidden="0" w:uiPriority="67" w:unhideWhenUsed="0"/>
-    <w:lsdException w:name="Medium Grid 2 Accent 5" w:semiHidden="0" w:uiPriority="68" w:unhideWhenUsed="0"/>
-    <w:lsdException w:name="Medium Grid 3 Accent 5" w:semiHidden="0" w:uiPriority="69" w:unhideWhenUsed="0"/>
-    <w:lsdException w:name="Dark List Accent 5" w:semiHidden="0" w:uiPriority="70" w:unhideWhenUsed="0"/>
-    <w:lsdException w:name="Colorful Shading Accent 5" w:semiHidden="0" w:uiPriority="71" w:unhideWhenUsed="0"/>
-    <w:lsdException w:name="Colorful List Accent 5" w:semiHidden="0" w:uiPriority="72" w:unhideWhenUsed="0"/>
-    <w:lsdException w:name="Colorful Grid Accent 5" w:semiHidden="0" w:uiPriority="73" w:unhideWhenUsed="0"/>
-    <w:lsdException w:name="Light Shading Accent 6" w:semiHidden="0" w:uiPriority="60" w:unhideWhenUsed="0"/>
-    <w:lsdException w:name="Light List Accent 6" w:semiHidden="0" w:uiPriority="61" w:unhideWhenUsed="0"/>
-    <w:lsdException w:name="Light Grid Accent 6" w:semiHidden="0" w:uiPriority="62" w:unhideWhenUsed="0"/>
-    <w:lsdException w:name="Medium Shading 1 Accent 6" w:semiHidden="0" w:uiPriority="63" w:unhideWhenUsed="0"/>
-    <w:lsdException w:name="Medium Shading 2 Accent 6" w:semiHidden="0" w:uiPriority="64" w:unhideWhenUsed="0"/>
-    <w:lsdException w:name="Medium List 1 Accent 6" w:semiHidden="0" w:uiPriority="65" w:unhideWhenUsed="0"/>
-    <w:lsdException w:name="Medium List 2 Accent 6" w:semiHidden="0" w:uiPriority="66" w:unhideWhenUsed="0"/>
-    <w:lsdException w:name="Medium Grid 1 Accent 6" w:semiHidden="0" w:uiPriority="67" w:unhideWhenUsed="0"/>
-    <w:lsdException w:name="Medium Grid 2 Accent 6" w:semiHidden="0" w:uiPriority="68" w:unhideWhenUsed="0"/>
-    <w:lsdException w:name="Medium Grid 3 Accent 6" w:semiHidden="0" w:uiPriority="69" w:unhideWhenUsed="0"/>
-    <w:lsdException w:name="Dark List Accent 6" w:semiHidden="0" w:uiPriority="70" w:unhideWhenUsed="0"/>
-    <w:lsdException w:name="Colorful Shading Accent 6" w:semiHidden="0" w:uiPriority="71" w:unhideWhenUsed="0"/>
-    <w:lsdException w:name="Colorful List Accent 6" w:semiHidden="0" w:uiPriority="72" w:unhideWhenUsed="0"/>
-    <w:lsdException w:name="Colorful Grid Accent 6" w:semiHidden="0" w:uiPriority="73" w:unhideWhenUsed="0"/>
-    <w:lsdException w:name="Subtle Emphasis" w:semiHidden="0" w:uiPriority="19" w:unhideWhenUsed="0" w:qFormat="1"/>
-    <w:lsdException w:name="Intense Emphasis" w:semiHidden="0" w:uiPriority="21" w:unhideWhenUsed="0" w:qFormat="1"/>
-    <w:lsdException w:name="Subtle Reference" w:semiHidden="0" w:uiPriority="31" w:unhideWhenUsed="0" w:qFormat="1"/>
-    <w:lsdException w:name="Intense Reference" w:semiHidden="0" w:uiPriority="32" w:unhideWhenUsed="0" w:qFormat="1"/>
-    <w:lsdException w:name="Book Title" w:semiHidden="0" w:uiPriority="33" w:unhideWhenUsed="0" w:qFormat="1"/>
-    <w:lsdException w:name="Bibliography" w:uiPriority="37"/>
-    <w:lsdException w:name="TOC Heading" w:uiPriority="39" w:qFormat="1"/>
+  <w:latentStyles w:defLockedState="0" w:defUIPriority="99" w:defSemiHidden="0" w:defUnhideWhenUsed="0" w:defQFormat="0" w:count="371">
+    <w:lsdException w:name="Normal" w:uiPriority="0" w:qFormat="1"/>
+    <w:lsdException w:name="heading 1" w:uiPriority="9" w:qFormat="1"/>
+    <w:lsdException w:name="heading 2" w:semiHidden="1" w:uiPriority="9" w:unhideWhenUsed="1" w:qFormat="1"/>
+    <w:lsdException w:name="heading 3" w:semiHidden="1" w:uiPriority="9" w:unhideWhenUsed="1" w:qFormat="1"/>
+    <w:lsdException w:name="heading 4" w:semiHidden="1" w:uiPriority="9" w:unhideWhenUsed="1" w:qFormat="1"/>
+    <w:lsdException w:name="heading 5" w:semiHidden="1" w:uiPriority="9" w:unhideWhenUsed="1" w:qFormat="1"/>
+    <w:lsdException w:name="heading 6" w:semiHidden="1" w:uiPriority="9" w:unhideWhenUsed="1" w:qFormat="1"/>
+    <w:lsdException w:name="heading 7" w:semiHidden="1" w:uiPriority="9" w:unhideWhenUsed="1" w:qFormat="1"/>
+    <w:lsdException w:name="heading 8" w:semiHidden="1" w:uiPriority="9" w:unhideWhenUsed="1" w:qFormat="1"/>
+    <w:lsdException w:name="heading 9" w:semiHidden="1" w:uiPriority="9" w:unhideWhenUsed="1" w:qFormat="1"/>
+    <w:lsdException w:name="index 1" w:semiHidden="1" w:unhideWhenUsed="1"/>
+    <w:lsdException w:name="index 2" w:semiHidden="1" w:unhideWhenUsed="1"/>
+    <w:lsdException w:name="index 3" w:semiHidden="1" w:unhideWhenUsed="1"/>
+    <w:lsdException w:name="index 4" w:semiHidden="1" w:unhideWhenUsed="1"/>
+    <w:lsdException w:name="index 5" w:semiHidden="1" w:unhideWhenUsed="1"/>
+    <w:lsdException w:name="index 6" w:semiHidden="1" w:unhideWhenUsed="1"/>
+    <w:lsdException w:name="index 7" w:semiHidden="1" w:unhideWhenUsed="1"/>
+    <w:lsdException w:name="index 8" w:semiHidden="1" w:unhideWhenUsed="1"/>
+    <w:lsdException w:name="index 9" w:semiHidden="1" w:unhideWhenUsed="1"/>
+    <w:lsdException w:name="toc 1" w:semiHidden="1" w:uiPriority="39" w:unhideWhenUsed="1"/>
+    <w:lsdException w:name="toc 2" w:semiHidden="1" w:uiPriority="39" w:unhideWhenUsed="1"/>
+    <w:lsdException w:name="toc 3" w:semiHidden="1" w:uiPriority="39" w:unhideWhenUsed="1"/>
+    <w:lsdException w:name="toc 4" w:semiHidden="1" w:uiPriority="39" w:unhideWhenUsed="1"/>
+    <w:lsdException w:name="toc 5" w:semiHidden="1" w:uiPriority="39" w:unhideWhenUsed="1"/>
+    <w:lsdException w:name="toc 6" w:semiHidden="1" w:uiPriority="39" w:unhideWhenUsed="1"/>
+    <w:lsdException w:name="toc 7" w:semiHidden="1" w:uiPriority="39" w:unhideWhenUsed="1"/>
+    <w:lsdException w:name="toc 8" w:semiHidden="1" w:uiPriority="39" w:unhideWhenUsed="1"/>
+    <w:lsdException w:name="toc 9" w:semiHidden="1" w:uiPriority="39" w:unhideWhenUsed="1"/>
+    <w:lsdException w:name="Normal Indent" w:semiHidden="1" w:unhideWhenUsed="1"/>
+    <w:lsdException w:name="footnote text" w:semiHidden="1" w:unhideWhenUsed="1"/>
+    <w:lsdException w:name="annotation text" w:semiHidden="1" w:unhideWhenUsed="1"/>
+    <w:lsdException w:name="header" w:semiHidden="1" w:unhideWhenUsed="1"/>
+    <w:lsdException w:name="footer" w:semiHidden="1" w:unhideWhenUsed="1"/>
+    <w:lsdException w:name="index heading" w:semiHidden="1" w:unhideWhenUsed="1"/>
+    <w:lsdException w:name="caption" w:semiHidden="1" w:uiPriority="35" w:unhideWhenUsed="1" w:qFormat="1"/>
+    <w:lsdException w:name="table of figures" w:semiHidden="1" w:unhideWhenUsed="1"/>
+    <w:lsdException w:name="envelope address" w:semiHidden="1" w:unhideWhenUsed="1"/>
+    <w:lsdException w:name="envelope return" w:semiHidden="1" w:unhideWhenUsed="1"/>
+    <w:lsdException w:name="footnote reference" w:semiHidden="1" w:unhideWhenUsed="1"/>
+    <w:lsdException w:name="annotation reference" w:semiHidden="1" w:unhideWhenUsed="1"/>
+    <w:lsdException w:name="line number" w:semiHidden="1" w:unhideWhenUsed="1"/>
+    <w:lsdException w:name="page number" w:semiHidden="1" w:unhideWhenUsed="1"/>
+    <w:lsdException w:name="endnote reference" w:semiHidden="1" w:unhideWhenUsed="1"/>
+    <w:lsdException w:name="endnote text" w:semiHidden="1" w:unhideWhenUsed="1"/>
+    <w:lsdException w:name="table of authorities" w:semiHidden="1" w:unhideWhenUsed="1"/>
+    <w:lsdException w:name="macro" w:semiHidden="1" w:unhideWhenUsed="1"/>
+    <w:lsdException w:name="toa heading" w:semiHidden="1" w:unhideWhenUsed="1"/>
+    <w:lsdException w:name="List" w:semiHidden="1" w:unhideWhenUsed="1"/>
+    <w:lsdException w:name="List Bullet" w:semiHidden="1" w:unhideWhenUsed="1"/>
+    <w:lsdException w:name="List Number" w:semiHidden="1" w:unhideWhenUsed="1"/>
+    <w:lsdException w:name="List 2" w:semiHidden="1" w:unhideWhenUsed="1"/>
+    <w:lsdException w:name="List 3" w:semiHidden="1" w:unhideWhenUsed="1"/>
+    <w:lsdException w:name="List 4" w:semiHidden="1" w:unhideWhenUsed="1"/>
+    <w:lsdException w:name="List 5" w:semiHidden="1" w:unhideWhenUsed="1"/>
+    <w:lsdException w:name="List Bullet 2" w:semiHidden="1" w:unhideWhenUsed="1"/>
+    <w:lsdException w:name="List Bullet 3" w:semiHidden="1" w:unhideWhenUsed="1"/>
+    <w:lsdException w:name="List Bullet 4" w:semiHidden="1" w:unhideWhenUsed="1"/>
+    <w:lsdException w:name="List Bullet 5" w:semiHidden="1" w:unhideWhenUsed="1"/>
+    <w:lsdException w:name="List Number 2" w:semiHidden="1" w:unhideWhenUsed="1"/>
+    <w:lsdException w:name="List Number 3" w:semiHidden="1" w:unhideWhenUsed="1"/>
+    <w:lsdException w:name="List Number 4" w:semiHidden="1" w:unhideWhenUsed="1"/>
+    <w:lsdException w:name="List Number 5" w:semiHidden="1" w:unhideWhenUsed="1"/>
+    <w:lsdException w:name="Title" w:uiPriority="10" w:qFormat="1"/>
+    <w:lsdException w:name="Closing" w:semiHidden="1" w:unhideWhenUsed="1"/>
+    <w:lsdException w:name="Signature" w:semiHidden="1" w:unhideWhenUsed="1"/>
+    <w:lsdException w:name="Default Paragraph Font" w:semiHidden="1" w:uiPriority="1" w:unhideWhenUsed="1"/>
+    <w:lsdException w:name="Body Text" w:semiHidden="1" w:unhideWhenUsed="1"/>
+    <w:lsdException w:name="Body Text Indent" w:semiHidden="1" w:unhideWhenUsed="1"/>
+    <w:lsdException w:name="List Continue" w:semiHidden="1" w:unhideWhenUsed="1"/>
+    <w:lsdException w:name="List Continue 2" w:semiHidden="1" w:unhideWhenUsed="1"/>
+    <w:lsdException w:name="List Continue 3" w:semiHidden="1" w:unhideWhenUsed="1"/>
+    <w:lsdException w:name="List Continue 4" w:semiHidden="1" w:unhideWhenUsed="1"/>
+    <w:lsdException w:name="List Continue 5" w:semiHidden="1" w:unhideWhenUsed="1"/>
+    <w:lsdException w:name="Message Header" w:semiHidden="1" w:unhideWhenUsed="1"/>
+    <w:lsdException w:name="Subtitle" w:uiPriority="11" w:qFormat="1"/>
+    <w:lsdException w:name="Salutation" w:semiHidden="1" w:unhideWhenUsed="1"/>
+    <w:lsdException w:name="Date" w:semiHidden="1" w:unhideWhenUsed="1"/>
+    <w:lsdException w:name="Body Text First Indent" w:semiHidden="1" w:unhideWhenUsed="1"/>
+    <w:lsdException w:name="Body Text First Indent 2" w:semiHidden="1" w:unhideWhenUsed="1"/>
+    <w:lsdException w:name="Note Heading" w:semiHidden="1" w:unhideWhenUsed="1"/>
+    <w:lsdException w:name="Body Text 2" w:semiHidden="1" w:unhideWhenUsed="1"/>
+    <w:lsdException w:name="Body Text 3" w:semiHidden="1" w:unhideWhenUsed="1"/>
+    <w:lsdException w:name="Body Text Indent 2" w:semiHidden="1" w:unhideWhenUsed="1"/>
+    <w:lsdException w:name="Body Text Indent 3" w:semiHidden="1" w:unhideWhenUsed="1"/>
+    <w:lsdException w:name="Block Text" w:semiHidden="1" w:unhideWhenUsed="1"/>
+    <w:lsdException w:name="Hyperlink" w:semiHidden="1" w:unhideWhenUsed="1"/>
+    <w:lsdException w:name="FollowedHyperlink" w:semiHidden="1" w:unhideWhenUsed="1"/>
+    <w:lsdException w:name="Strong" w:uiPriority="22" w:qFormat="1"/>
+    <w:lsdException w:name="Emphasis" w:uiPriority="20" w:qFormat="1"/>
+    <w:lsdException w:name="Document Map" w:semiHidden="1" w:unhideWhenUsed="1"/>
+    <w:lsdException w:name="Plain Text" w:semiHidden="1" w:unhideWhenUsed="1"/>
+    <w:lsdException w:name="E-mail Signature" w:semiHidden="1" w:unhideWhenUsed="1"/>
+    <w:lsdException w:name="HTML Top of Form" w:semiHidden="1" w:unhideWhenUsed="1"/>
+    <w:lsdException w:name="HTML Bottom of Form" w:semiHidden="1" w:unhideWhenUsed="1"/>
+    <w:lsdException w:name="Normal (Web)" w:semiHidden="1" w:unhideWhenUsed="1"/>
+    <w:lsdException w:name="HTML Acronym" w:semiHidden="1" w:unhideWhenUsed="1"/>
+    <w:lsdException w:name="HTML Address" w:semiHidden="1" w:unhideWhenUsed="1"/>
+    <w:lsdException w:name="HTML Cite" w:semiHidden="1" w:unhideWhenUsed="1"/>
+    <w:lsdException w:name="HTML Code" w:semiHidden="1" w:unhideWhenUsed="1"/>
+    <w:lsdException w:name="HTML Definition" w:semiHidden="1" w:unhideWhenUsed="1"/>
+    <w:lsdException w:name="HTML Keyboard" w:semiHidden="1" w:unhideWhenUsed="1"/>
+    <w:lsdException w:name="HTML Preformatted" w:semiHidden="1" w:unhideWhenUsed="1"/>
+    <w:lsdException w:name="HTML Sample" w:semiHidden="1" w:unhideWhenUsed="1"/>
+    <w:lsdException w:name="HTML Typewriter" w:semiHidden="1" w:unhideWhenUsed="1"/>
+    <w:lsdException w:name="HTML Variable" w:semiHidden="1" w:unhideWhenUsed="1"/>
+    <w:lsdException w:name="Normal Table" w:semiHidden="1" w:unhideWhenUsed="1"/>
+    <w:lsdException w:name="annotation subject" w:semiHidden="1" w:unhideWhenUsed="1"/>
+    <w:lsdException w:name="No List" w:semiHidden="1" w:unhideWhenUsed="1"/>
+    <w:lsdException w:name="Outline List 1" w:semiHidden="1" w:unhideWhenUsed="1"/>
+    <w:lsdException w:name="Outline List 2" w:semiHidden="1" w:unhideWhenUsed="1"/>
+    <w:lsdException w:name="Outline List 3" w:semiHidden="1" w:unhideWhenUsed="1"/>
+    <w:lsdException w:name="Table Simple 1" w:semiHidden="1" w:unhideWhenUsed="1"/>
+    <w:lsdException w:name="Table Simple 2" w:semiHidden="1" w:unhideWhenUsed="1"/>
+    <w:lsdException w:name="Table Simple 3" w:semiHidden="1" w:unhideWhenUsed="1"/>
+    <w:lsdException w:name="Table Classic 1" w:semiHidden="1" w:unhideWhenUsed="1"/>
+    <w:lsdException w:name="Table Classic 2" w:semiHidden="1" w:unhideWhenUsed="1"/>
+    <w:lsdException w:name="Table Classic 3" w:semiHidden="1" w:unhideWhenUsed="1"/>
+    <w:lsdException w:name="Table Classic 4" w:semiHidden="1" w:unhideWhenUsed="1"/>
+    <w:lsdException w:name="Table Colorful 1" w:semiHidden="1" w:unhideWhenUsed="1"/>
+    <w:lsdException w:name="Table Colorful 2" w:semiHidden="1" w:unhideWhenUsed="1"/>
+    <w:lsdException w:name="Table Colorful 3" w:semiHidden="1" w:unhideWhenUsed="1"/>
+    <w:lsdException w:name="Table Columns 1" w:semiHidden="1" w:unhideWhenUsed="1"/>
+    <w:lsdException w:name="Table Columns 2" w:semiHidden="1" w:unhideWhenUsed="1"/>
+    <w:lsdException w:name="Table Columns 3" w:semiHidden="1" w:unhideWhenUsed="1"/>
+    <w:lsdException w:name="Table Columns 4" w:semiHidden="1" w:unhideWhenUsed="1"/>
+    <w:lsdException w:name="Table Columns 5" w:semiHidden="1" w:unhideWhenUsed="1"/>
+    <w:lsdException w:name="Table Grid 1" w:semiHidden="1" w:unhideWhenUsed="1"/>
+    <w:lsdException w:name="Table Grid 2" w:semiHidden="1" w:unhideWhenUsed="1"/>
+    <w:lsdException w:name="Table Grid 3" w:semiHidden="1" w:unhideWhenUsed="1"/>
+    <w:lsdException w:name="Table Grid 4" w:semiHidden="1" w:unhideWhenUsed="1"/>
+    <w:lsdException w:name="Table Grid 5" w:semiHidden="1" w:unhideWhenUsed="1"/>
+    <w:lsdException w:name="Table Grid 6" w:semiHidden="1" w:unhideWhenUsed="1"/>
+    <w:lsdException w:name="Table Grid 7" w:semiHidden="1" w:unhideWhenUsed="1"/>
+    <w:lsdException w:name="Table Grid 8" w:semiHidden="1" w:unhideWhenUsed="1"/>
+    <w:lsdException w:name="Table List 1" w:semiHidden="1" w:unhideWhenUsed="1"/>
+    <w:lsdException w:name="Table List 2" w:semiHidden="1" w:unhideWhenUsed="1"/>
+    <w:lsdException w:name="Table List 3" w:semiHidden="1" w:unhideWhenUsed="1"/>
+    <w:lsdException w:name="Table List 4" w:semiHidden="1" w:unhideWhenUsed="1"/>
+    <w:lsdException w:name="Table List 5" w:semiHidden="1" w:unhideWhenUsed="1"/>
+    <w:lsdException w:name="Table List 6" w:semiHidden="1" w:unhideWhenUsed="1"/>
+    <w:lsdException w:name="Table List 7" w:semiHidden="1" w:unhideWhenUsed="1"/>
+    <w:lsdException w:name="Table List 8" w:semiHidden="1" w:unhideWhenUsed="1"/>
+    <w:lsdException w:name="Table 3D effects 1" w:semiHidden="1" w:unhideWhenUsed="1"/>
+    <w:lsdException w:name="Table 3D effects 2" w:semiHidden="1" w:unhideWhenUsed="1"/>
+    <w:lsdException w:name="Table 3D effects 3" w:semiHidden="1" w:unhideWhenUsed="1"/>
+    <w:lsdException w:name="Table Contemporary" w:semiHidden="1" w:unhideWhenUsed="1"/>
+    <w:lsdException w:name="Table Elegant" w:semiHidden="1" w:unhideWhenUsed="1"/>
+    <w:lsdException w:name="Table Professional" w:semiHidden="1" w:unhideWhenUsed="1"/>
+    <w:lsdException w:name="Table Subtle 1" w:semiHidden="1" w:unhideWhenUsed="1"/>
+    <w:lsdException w:name="Table Subtle 2" w:semiHidden="1" w:unhideWhenUsed="1"/>
+    <w:lsdException w:name="Table Web 1" w:semiHidden="1" w:unhideWhenUsed="1"/>
+    <w:lsdException w:name="Table Web 2" w:semiHidden="1" w:unhideWhenUsed="1"/>
+    <w:lsdException w:name="Table Web 3" w:semiHidden="1" w:unhideWhenUsed="1"/>
+    <w:lsdException w:name="Balloon Text" w:semiHidden="1" w:unhideWhenUsed="1"/>
+    <w:lsdException w:name="Table Grid" w:uiPriority="39"/>
+    <w:lsdException w:name="Table Theme" w:semiHidden="1" w:unhideWhenUsed="1"/>
+    <w:lsdException w:name="Placeholder Text" w:semiHidden="1"/>
+    <w:lsdException w:name="No Spacing" w:uiPriority="1" w:qFormat="1"/>
+    <w:lsdException w:name="Light Shading" w:uiPriority="60"/>
+    <w:lsdException w:name="Light List" w:uiPriority="61"/>
+    <w:lsdException w:name="Light Grid" w:uiPriority="62"/>
+    <w:lsdException w:name="Medium Shading 1" w:uiPriority="63"/>
+    <w:lsdException w:name="Medium Shading 2" w:uiPriority="64"/>
+    <w:lsdException w:name="Medium List 1" w:uiPriority="65"/>
+    <w:lsdException w:name="Medium List 2" w:uiPriority="66"/>
+    <w:lsdException w:name="Medium Grid 1" w:uiPriority="67"/>
+    <w:lsdException w:name="Medium Grid 2" w:uiPriority="68"/>
+    <w:lsdException w:name="Medium Grid 3" w:uiPriority="69"/>
+    <w:lsdException w:name="Dark List" w:uiPriority="70"/>
+    <w:lsdException w:name="Colorful Shading" w:uiPriority="71"/>
+    <w:lsdException w:name="Colorful List" w:uiPriority="72"/>
+    <w:lsdException w:name="Colorful Grid" w:uiPriority="73"/>
+    <w:lsdException w:name="Light Shading Accent 1" w:uiPriority="60"/>
+    <w:lsdException w:name="Light List Accent 1" w:uiPriority="61"/>
+    <w:lsdException w:name="Light Grid Accent 1" w:uiPriority="62"/>
+    <w:lsdException w:name="Medium Shading 1 Accent 1" w:uiPriority="63"/>
+    <w:lsdException w:name="Medium Shading 2 Accent 1" w:uiPriority="64"/>
+    <w:lsdException w:name="Medium List 1 Accent 1" w:uiPriority="65"/>
+    <w:lsdException w:name="Revision" w:semiHidden="1"/>
+    <w:lsdException w:name="List Paragraph" w:uiPriority="34" w:qFormat="1"/>
+    <w:lsdException w:name="Quote" w:uiPriority="29" w:qFormat="1"/>
+    <w:lsdException w:name="Intense Quote" w:uiPriority="30" w:qFormat="1"/>
+    <w:lsdException w:name="Medium List 2 Accent 1" w:uiPriority="66"/>
+    <w:lsdException w:name="Medium Grid 1 Accent 1" w:uiPriority="67"/>
+    <w:lsdException w:name="Medium Grid 2 Accent 1" w:uiPriority="68"/>
+    <w:lsdException w:name="Medium Grid 3 Accent 1" w:uiPriority="69"/>
+    <w:lsdException w:name="Dark List Accent 1" w:uiPriority="70"/>
+    <w:lsdException w:name="Colorful Shading Accent 1" w:uiPriority="71"/>
+    <w:lsdException w:name="Colorful List Accent 1" w:uiPriority="72"/>
+    <w:lsdException w:name="Colorful Grid Accent 1" w:uiPriority="73"/>
+    <w:lsdException w:name="Light Shading Accent 2" w:uiPriority="60"/>
+    <w:lsdException w:name="Light List Accent 2" w:uiPriority="61"/>
+    <w:lsdException w:name="Light Grid Accent 2" w:uiPriority="62"/>
+    <w:lsdException w:name="Medium Shading 1 Accent 2" w:uiPriority="63"/>
+    <w:lsdException w:name="Medium Shading 2 Accent 2" w:uiPriority="64"/>
+    <w:lsdException w:name="Medium List 1 Accent 2" w:uiPriority="65"/>
+    <w:lsdException w:name="Medium List 2 Accent 2" w:uiPriority="66"/>
+    <w:lsdException w:name="Medium Grid 1 Accent 2" w:uiPriority="67"/>
+    <w:lsdException w:name="Medium Grid 2 Accent 2" w:uiPriority="68"/>
+    <w:lsdException w:name="Medium Grid 3 Accent 2" w:uiPriority="69"/>
+    <w:lsdException w:name="Dark List Accent 2" w:uiPriority="70"/>
+    <w:lsdException w:name="Colorful Shading Accent 2" w:uiPriority="71"/>
+    <w:lsdException w:name="Colorful List Accent 2" w:uiPriority="72"/>
+    <w:lsdException w:name="Colorful Grid Accent 2" w:uiPriority="73"/>
+    <w:lsdException w:name="Light Shading Accent 3" w:uiPriority="60"/>
+    <w:lsdException w:name="Light List Accent 3" w:uiPriority="61"/>
+    <w:lsdException w:name="Light Grid Accent 3" w:uiPriority="62"/>
+    <w:lsdException w:name="Medium Shading 1 Accent 3" w:uiPriority="63"/>
+    <w:lsdException w:name="Medium Shading 2 Accent 3" w:uiPriority="64"/>
+    <w:lsdException w:name="Medium List 1 Accent 3" w:uiPriority="65"/>
+    <w:lsdException w:name="Medium List 2 Accent 3" w:uiPriority="66"/>
+    <w:lsdException w:name="Medium Grid 1 Accent 3" w:uiPriority="67"/>
+    <w:lsdException w:name="Medium Grid 2 Accent 3" w:uiPriority="68"/>
+    <w:lsdException w:name="Medium Grid 3 Accent 3" w:uiPriority="69"/>
+    <w:lsdException w:name="Dark List Accent 3" w:uiPriority="70"/>
+    <w:lsdException w:name="Colorful Shading Accent 3" w:uiPriority="71"/>
+    <w:lsdException w:name="Colorful List Accent 3" w:uiPriority="72"/>
+    <w:lsdException w:name="Colorful Grid Accent 3" w:uiPriority="73"/>
+    <w:lsdException w:name="Light Shading Accent 4" w:uiPriority="60"/>
+    <w:lsdException w:name="Light List Accent 4" w:uiPriority="61"/>
+    <w:lsdException w:name="Light Grid Accent 4" w:uiPriority="62"/>
+    <w:lsdException w:name="Medium Shading 1 Accent 4" w:uiPriority="63"/>
+    <w:lsdException w:name="Medium Shading 2 Accent 4" w:uiPriority="64"/>
+    <w:lsdException w:name="Medium List 1 Accent 4" w:uiPriority="65"/>
+    <w:lsdException w:name="Medium List 2 Accent 4" w:uiPriority="66"/>
+    <w:lsdException w:name="Medium Grid 1 Accent 4" w:uiPriority="67"/>
+    <w:lsdException w:name="Medium Grid 2 Accent 4" w:uiPriority="68"/>
+    <w:lsdException w:name="Medium Grid 3 Accent 4" w:uiPriority="69"/>
+    <w:lsdException w:name="Dark List Accent 4" w:uiPriority="70"/>
+    <w:lsdException w:name="Colorful Shading Accent 4" w:uiPriority="71"/>
+    <w:lsdException w:name="Colorful List Accent 4" w:uiPriority="72"/>
+    <w:lsdException w:name="Colorful Grid Accent 4" w:uiPriority="73"/>
+    <w:lsdException w:name="Light Shading Accent 5" w:uiPriority="60"/>
+    <w:lsdException w:name="Light List Accent 5" w:uiPriority="61"/>
+    <w:lsdException w:name="Light Grid Accent 5" w:uiPriority="62"/>
+    <w:lsdException w:name="Medium Shading 1 Accent 5" w:uiPriority="63"/>
+    <w:lsdException w:name="Medium Shading 2 Accent 5" w:uiPriority="64"/>
+    <w:lsdException w:name="Medium List 1 Accent 5" w:uiPriority="65"/>
+    <w:lsdException w:name="Medium List 2 Accent 5" w:uiPriority="66"/>
+    <w:lsdException w:name="Medium Grid 1 Accent 5" w:uiPriority="67"/>
+    <w:lsdException w:name="Medium Grid 2 Accent 5" w:uiPriority="68"/>
+    <w:lsdException w:name="Medium Grid 3 Accent 5" w:uiPriority="69"/>
+    <w:lsdException w:name="Dark List Accent 5" w:uiPriority="70"/>
+    <w:lsdException w:name="Colorful Shading Accent 5" w:uiPriority="71"/>
+    <w:lsdException w:name="Colorful List Accent 5" w:uiPriority="72"/>
+    <w:lsdException w:name="Colorful Grid Accent 5" w:uiPriority="73"/>
+    <w:lsdException w:name="Light Shading Accent 6" w:uiPriority="60"/>
+    <w:lsdException w:name="Light List Accent 6" w:uiPriority="61"/>
+    <w:lsdException w:name="Light Grid Accent 6" w:uiPriority="62"/>
+    <w:lsdException w:name="Medium Shading 1 Accent 6" w:uiPriority="63"/>
+    <w:lsdException w:name="Medium Shading 2 Accent 6" w:uiPriority="64"/>
+    <w:lsdException w:name="Medium List 1 Accent 6" w:uiPriority="65"/>
+    <w:lsdException w:name="Medium List 2 Accent 6" w:uiPriority="66"/>
+    <w:lsdException w:name="Medium Grid 1 Accent 6" w:uiPriority="67"/>
+    <w:lsdException w:name="Medium Grid 2 Accent 6" w:uiPriority="68"/>
+    <w:lsdException w:name="Medium Grid 3 Accent 6" w:uiPriority="69"/>
+    <w:lsdException w:name="Dark List Accent 6" w:uiPriority="70"/>
+    <w:lsdException w:name="Colorful Shading Accent 6" w:uiPriority="71"/>
+    <w:lsdException w:name="Colorful List Accent 6" w:uiPriority="72"/>
+    <w:lsdException w:name="Colorful Grid Accent 6" w:uiPriority="73"/>
+    <w:lsdException w:name="Subtle Emphasis" w:uiPriority="19" w:qFormat="1"/>
+    <w:lsdException w:name="Intense Emphasis" w:uiPriority="21" w:qFormat="1"/>
+    <w:lsdException w:name="Subtle Reference" w:uiPriority="31" w:qFormat="1"/>
+    <w:lsdException w:name="Intense Reference" w:uiPriority="32" w:qFormat="1"/>
+    <w:lsdException w:name="Book Title" w:uiPriority="33" w:qFormat="1"/>
+    <w:lsdException w:name="Bibliography" w:semiHidden="1" w:uiPriority="37" w:unhideWhenUsed="1"/>
+    <w:lsdException w:name="TOC Heading" w:semiHidden="1" w:uiPriority="39" w:unhideWhenUsed="1" w:qFormat="1"/>
+    <w:lsdException w:name="Plain Table 1" w:uiPriority="41"/>
+    <w:lsdException w:name="Plain Table 2" w:uiPriority="42"/>
+    <w:lsdException w:name="Plain Table 3" w:uiPriority="43"/>
+    <w:lsdException w:name="Plain Table 4" w:uiPriority="44"/>
+    <w:lsdException w:name="Plain Table 5" w:uiPriority="45"/>
+    <w:lsdException w:name="Grid Table Light" w:uiPriority="40"/>
+    <w:lsdException w:name="Grid Table 1 Light" w:uiPriority="46"/>
+    <w:lsdException w:name="Grid Table 2" w:uiPriority="47"/>
+    <w:lsdException w:name="Grid Table 3" w:uiPriority="48"/>
+    <w:lsdException w:name="Grid Table 4" w:uiPriority="49"/>
+    <w:lsdException w:name="Grid Table 5 Dark" w:uiPriority="50"/>
+    <w:lsdException w:name="Grid Table 6 Colorful" w:uiPriority="51"/>
+    <w:lsdException w:name="Grid Table 7 Colorful" w:uiPriority="52"/>
+    <w:lsdException w:name="Grid Table 1 Light Accent 1" w:uiPriority="46"/>
+    <w:lsdException w:name="Grid Table 2 Accent 1" w:uiPriority="47"/>
+    <w:lsdException w:name="Grid Table 3 Accent 1" w:uiPriority="48"/>
+    <w:lsdException w:name="Grid Table 4 Accent 1" w:uiPriority="49"/>
+    <w:lsdException w:name="Grid Table 5 Dark Accent 1" w:uiPriority="50"/>
+    <w:lsdException w:name="Grid Table 6 Colorful Accent 1" w:uiPriority="51"/>
+    <w:lsdException w:name="Grid Table 7 Colorful Accent 1" w:uiPriority="52"/>
+    <w:lsdException w:name="Grid Table 1 Light Accent 2" w:uiPriority="46"/>
+    <w:lsdException w:name="Grid Table 2 Accent 2" w:uiPriority="47"/>
+    <w:lsdException w:name="Grid Table 3 Accent 2" w:uiPriority="48"/>
+    <w:lsdException w:name="Grid Table 4 Accent 2" w:uiPriority="49"/>
+    <w:lsdException w:name="Grid Table 5 Dark Accent 2" w:uiPriority="50"/>
+    <w:lsdException w:name="Grid Table 6 Colorful Accent 2" w:uiPriority="51"/>
+    <w:lsdException w:name="Grid Table 7 Colorful Accent 2" w:uiPriority="52"/>
+    <w:lsdException w:name="Grid Table 1 Light Accent 3" w:uiPriority="46"/>
+    <w:lsdException w:name="Grid Table 2 Accent 3" w:uiPriority="47"/>
+    <w:lsdException w:name="Grid Table 3 Accent 3" w:uiPriority="48"/>
+    <w:lsdException w:name="Grid Table 4 Accent 3" w:uiPriority="49"/>
+    <w:lsdException w:name="Grid Table 5 Dark Accent 3" w:uiPriority="50"/>
+    <w:lsdException w:name="Grid Table 6 Colorful Accent 3" w:uiPriority="51"/>
+    <w:lsdException w:name="Grid Table 7 Colorful Accent 3" w:uiPriority="52"/>
+    <w:lsdException w:name="Grid Table 1 Light Accent 4" w:uiPriority="46"/>
+    <w:lsdException w:name="Grid Table 2 Accent 4" w:uiPriority="47"/>
+    <w:lsdException w:name="Grid Table 3 Accent 4" w:uiPriority="48"/>
+    <w:lsdException w:name="Grid Table 4 Accent 4" w:uiPriority="49"/>
+    <w:lsdException w:name="Grid Table 5 Dark Accent 4" w:uiPriority="50"/>
+    <w:lsdException w:name="Grid Table 6 Colorful Accent 4" w:uiPriority="51"/>
+    <w:lsdException w:name="Grid Table 7 Colorful Accent 4" w:uiPriority="52"/>
+    <w:lsdException w:name="Grid Table 1 Light Accent 5" w:uiPriority="46"/>
+    <w:lsdException w:name="Grid Table 2 Accent 5" w:uiPriority="47"/>
+    <w:lsdException w:name="Grid Table 3 Accent 5" w:uiPriority="48"/>
+    <w:lsdException w:name="Grid Table 4 Accent 5" w:uiPriority="49"/>
+    <w:lsdException w:name="Grid Table 5 Dark Accent 5" w:uiPriority="50"/>
+    <w:lsdException w:name="Grid Table 6 Colorful Accent 5" w:uiPriority="51"/>
+    <w:lsdException w:name="Grid Table 7 Colorful Accent 5" w:uiPriority="52"/>
+    <w:lsdException w:name="Grid Table 1 Light Accent 6" w:uiPriority="46"/>
+    <w:lsdException w:name="Grid Table 2 Accent 6" w:uiPriority="47"/>
+    <w:lsdException w:name="Grid Table 3 Accent 6" w:uiPriority="48"/>
+    <w:lsdException w:name="Grid Table 4 Accent 6" w:uiPriority="49"/>
+    <w:lsdException w:name="Grid Table 5 Dark Accent 6" w:uiPriority="50"/>
+    <w:lsdException w:name="Grid Table 6 Colorful Accent 6" w:uiPriority="51"/>
+    <w:lsdException w:name="Grid Table 7 Colorful Accent 6" w:uiPriority="52"/>
+    <w:lsdException w:name="List Table 1 Light" w:uiPriority="46"/>
+    <w:lsdException w:name="List Table 2" w:uiPriority="47"/>
+    <w:lsdException w:name="List Table 3" w:uiPriority="48"/>
+    <w:lsdException w:name="List Table 4" w:uiPriority="49"/>
+    <w:lsdException w:name="List Table 5 Dark" w:uiPriority="50"/>
+    <w:lsdException w:name="List Table 6 Colorful" w:uiPriority="51"/>
+    <w:lsdException w:name="List Table 7 Colorful" w:uiPriority="52"/>
+    <w:lsdException w:name="List Table 1 Light Accent 1" w:uiPriority="46"/>
+    <w:lsdException w:name="List Table 2 Accent 1" w:uiPriority="47"/>
+    <w:lsdException w:name="List Table 3 Accent 1" w:uiPriority="48"/>
+    <w:lsdException w:name="List Table 4 Accent 1" w:uiPriority="49"/>
+    <w:lsdException w:name="List Table 5 Dark Accent 1" w:uiPriority="50"/>
+    <w:lsdException w:name="List Table 6 Colorful Accent 1" w:uiPriority="51"/>
+    <w:lsdException w:name="List Table 7 Colorful Accent 1" w:uiPriority="52"/>
+    <w:lsdException w:name="List Table 1 Light Accent 2" w:uiPriority="46"/>
+    <w:lsdException w:name="List Table 2 Accent 2" w:uiPriority="47"/>
+    <w:lsdException w:name="List Table 3 Accent 2" w:uiPriority="48"/>
+    <w:lsdException w:name="List Table 4 Accent 2" w:uiPriority="49"/>
+    <w:lsdException w:name="List Table 5 Dark Accent 2" w:uiPriority="50"/>
+    <w:lsdException w:name="List Table 6 Colorful Accent 2" w:uiPriority="51"/>
+    <w:lsdException w:name="List Table 7 Colorful Accent 2" w:uiPriority="52"/>
+    <w:lsdException w:name="List Table 1 Light Accent 3" w:uiPriority="46"/>
+    <w:lsdException w:name="List Table 2 Accent 3" w:uiPriority="47"/>
+    <w:lsdException w:name="List Table 3 Accent 3" w:uiPriority="48"/>
+    <w:lsdException w:name="List Table 4 Accent 3" w:uiPriority="49"/>
+    <w:lsdException w:name="List Table 5 Dark Accent 3" w:uiPriority="50"/>
+    <w:lsdException w:name="List Table 6 Colorful Accent 3" w:uiPriority="51"/>
+    <w:lsdException w:name="List Table 7 Colorful Accent 3" w:uiPriority="52"/>
+    <w:lsdException w:name="List Table 1 Light Accent 4" w:uiPriority="46"/>
+    <w:lsdException w:name="List Table 2 Accent 4" w:uiPriority="47"/>
+    <w:lsdException w:name="List Table 3 Accent 4" w:uiPriority="48"/>
+    <w:lsdException w:name="List Table 4 Accent 4" w:uiPriority="49"/>
+    <w:lsdException w:name="List Table 5 Dark Accent 4" w:uiPriority="50"/>
+    <w:lsdException w:name="List Table 6 Colorful Accent 4" w:uiPriority="51"/>
+    <w:lsdException w:name="List Table 7 Colorful Accent 4" w:uiPriority="52"/>
+    <w:lsdException w:name="List Table 1 Light Accent 5" w:uiPriority="46"/>
+    <w:lsdException w:name="List Table 2 Accent 5" w:uiPriority="47"/>
+    <w:lsdException w:name="List Table 3 Accent 5" w:uiPriority="48"/>
+    <w:lsdException w:name="List Table 4 Accent 5" w:uiPriority="49"/>
+    <w:lsdException w:name="List Table 5 Dark Accent 5" w:uiPriority="50"/>
+    <w:lsdException w:name="List Table 6 Colorful Accent 5" w:uiPriority="51"/>
+    <w:lsdException w:name="List Table 7 Colorful Accent 5" w:uiPriority="52"/>
+    <w:lsdException w:name="List Table 1 Light Accent 6" w:uiPriority="46"/>
+    <w:lsdException w:name="List Table 2 Accent 6" w:uiPriority="47"/>
+    <w:lsdException w:name="List Table 3 Accent 6" w:uiPriority="48"/>
+    <w:lsdException w:name="List Table 4 Accent 6" w:uiPriority="49"/>
+    <w:lsdException w:name="List Table 5 Dark Accent 6" w:uiPriority="50"/>
+    <w:lsdException w:name="List Table 6 Colorful Accent 6" w:uiPriority="51"/>
+    <w:lsdException w:name="List Table 7 Colorful Accent 6" w:uiPriority="52"/>
   </w:latentStyles>
   <w:style w:type="paragraph" w:default="1" w:styleId="a">
     <w:name w:val="Normal"/>
@@ -4038,196 +4451,6 @@
       <w:color w:val="0563C1" w:themeColor="hyperlink"/>
       <w:u w:val="single"/>
     </w:rPr>
-  </w:style>
-</w:styles>
-</file>
-
-<file path=word/stylesWithEffects.xml><?xml version="1.0" encoding="utf-8"?>
-<w:styles xmlns:wpc="http://schemas.microsoft.com/office/word/2010/wordprocessingCanvas" xmlns:mc="http://schemas.openxmlformats.org/markup-compatibility/2006" xmlns:o="urn:schemas-microsoft-com:office:office" xmlns:r="http://schemas.openxmlformats.org/officeDocument/2006/relationships" xmlns:m="http://schemas.openxmlformats.org/officeDocument/2006/math" xmlns:v="urn:schemas-microsoft-com:vml" xmlns:wp14="http://schemas.microsoft.com/office/word/2010/wordprocessingDrawing" xmlns:wp="http://schemas.openxmlformats.org/drawingml/2006/wordprocessingDrawing" xmlns:w10="urn:schemas-microsoft-com:office:word" xmlns:w="http://schemas.openxmlformats.org/wordprocessingml/2006/main" xmlns:w14="http://schemas.microsoft.com/office/word/2010/wordml" xmlns:wpg="http://schemas.microsoft.com/office/word/2010/wordprocessingGroup" xmlns:wpi="http://schemas.microsoft.com/office/word/2010/wordprocessingInk" xmlns:wne="http://schemas.microsoft.com/office/word/2006/wordml" xmlns:wps="http://schemas.microsoft.com/office/word/2010/wordprocessingShape" mc:Ignorable="w14 wp14">
-  <w:docDefaults>
-    <w:rPrDefault>
-      <w:rPr>
-        <w:rFonts w:asciiTheme="minorHAnsi" w:eastAsiaTheme="minorEastAsia" w:hAnsiTheme="minorHAnsi" w:cstheme="minorBidi"/>
-        <w:sz w:val="22"/>
-        <w:szCs w:val="22"/>
-        <w:lang w:val="ru-RU" w:eastAsia="ru-RU" w:bidi="ar-SA"/>
-      </w:rPr>
-    </w:rPrDefault>
-    <w:pPrDefault>
-      <w:pPr>
-        <w:spacing w:after="200" w:line="276" w:lineRule="auto"/>
-      </w:pPr>
-    </w:pPrDefault>
-  </w:docDefaults>
-  <w:latentStyles w:defLockedState="0" w:defUIPriority="99" w:defSemiHidden="1" w:defUnhideWhenUsed="1" w:defQFormat="0" w:count="267">
-    <w:lsdException w:name="Normal" w:semiHidden="0" w:uiPriority="0" w:unhideWhenUsed="0" w:qFormat="1"/>
-    <w:lsdException w:name="heading 1" w:semiHidden="0" w:uiPriority="9" w:unhideWhenUsed="0" w:qFormat="1"/>
-    <w:lsdException w:name="heading 2" w:uiPriority="9" w:qFormat="1"/>
-    <w:lsdException w:name="heading 3" w:uiPriority="9" w:qFormat="1"/>
-    <w:lsdException w:name="heading 4" w:uiPriority="9" w:qFormat="1"/>
-    <w:lsdException w:name="heading 5" w:uiPriority="9" w:qFormat="1"/>
-    <w:lsdException w:name="heading 6" w:uiPriority="9" w:qFormat="1"/>
-    <w:lsdException w:name="heading 7" w:uiPriority="9" w:qFormat="1"/>
-    <w:lsdException w:name="heading 8" w:uiPriority="9" w:qFormat="1"/>
-    <w:lsdException w:name="heading 9" w:uiPriority="9" w:qFormat="1"/>
-    <w:lsdException w:name="toc 1" w:uiPriority="39"/>
-    <w:lsdException w:name="toc 2" w:uiPriority="39"/>
-    <w:lsdException w:name="toc 3" w:uiPriority="39"/>
-    <w:lsdException w:name="toc 4" w:uiPriority="39"/>
-    <w:lsdException w:name="toc 5" w:uiPriority="39"/>
-    <w:lsdException w:name="toc 6" w:uiPriority="39"/>
-    <w:lsdException w:name="toc 7" w:uiPriority="39"/>
-    <w:lsdException w:name="toc 8" w:uiPriority="39"/>
-    <w:lsdException w:name="toc 9" w:uiPriority="39"/>
-    <w:lsdException w:name="caption" w:uiPriority="35" w:qFormat="1"/>
-    <w:lsdException w:name="Title" w:semiHidden="0" w:uiPriority="10" w:unhideWhenUsed="0" w:qFormat="1"/>
-    <w:lsdException w:name="Default Paragraph Font" w:uiPriority="1"/>
-    <w:lsdException w:name="Subtitle" w:semiHidden="0" w:uiPriority="11" w:unhideWhenUsed="0" w:qFormat="1"/>
-    <w:lsdException w:name="Strong" w:semiHidden="0" w:uiPriority="22" w:unhideWhenUsed="0" w:qFormat="1"/>
-    <w:lsdException w:name="Emphasis" w:semiHidden="0" w:uiPriority="20" w:unhideWhenUsed="0" w:qFormat="1"/>
-    <w:lsdException w:name="Table Grid" w:semiHidden="0" w:uiPriority="59" w:unhideWhenUsed="0"/>
-    <w:lsdException w:name="Placeholder Text" w:unhideWhenUsed="0"/>
-    <w:lsdException w:name="No Spacing" w:semiHidden="0" w:uiPriority="1" w:unhideWhenUsed="0" w:qFormat="1"/>
-    <w:lsdException w:name="Light Shading" w:semiHidden="0" w:uiPriority="60" w:unhideWhenUsed="0"/>
-    <w:lsdException w:name="Light List" w:semiHidden="0" w:uiPriority="61" w:unhideWhenUsed="0"/>
-    <w:lsdException w:name="Light Grid" w:semiHidden="0" w:uiPriority="62" w:unhideWhenUsed="0"/>
-    <w:lsdException w:name="Medium Shading 1" w:semiHidden="0" w:uiPriority="63" w:unhideWhenUsed="0"/>
-    <w:lsdException w:name="Medium Shading 2" w:semiHidden="0" w:uiPriority="64" w:unhideWhenUsed="0"/>
-    <w:lsdException w:name="Medium List 1" w:semiHidden="0" w:uiPriority="65" w:unhideWhenUsed="0"/>
-    <w:lsdException w:name="Medium List 2" w:semiHidden="0" w:uiPriority="66" w:unhideWhenUsed="0"/>
-    <w:lsdException w:name="Medium Grid 1" w:semiHidden="0" w:uiPriority="67" w:unhideWhenUsed="0"/>
-    <w:lsdException w:name="Medium Grid 2" w:semiHidden="0" w:uiPriority="68" w:unhideWhenUsed="0"/>
-    <w:lsdException w:name="Medium Grid 3" w:semiHidden="0" w:uiPriority="69" w:unhideWhenUsed="0"/>
-    <w:lsdException w:name="Dark List" w:semiHidden="0" w:uiPriority="70" w:unhideWhenUsed="0"/>
-    <w:lsdException w:name="Colorful Shading" w:semiHidden="0" w:uiPriority="71" w:unhideWhenUsed="0"/>
-    <w:lsdException w:name="Colorful List" w:semiHidden="0" w:uiPriority="72" w:unhideWhenUsed="0"/>
-    <w:lsdException w:name="Colorful Grid" w:semiHidden="0" w:uiPriority="73" w:unhideWhenUsed="0"/>
-    <w:lsdException w:name="Light Shading Accent 1" w:semiHidden="0" w:uiPriority="60" w:unhideWhenUsed="0"/>
-    <w:lsdException w:name="Light List Accent 1" w:semiHidden="0" w:uiPriority="61" w:unhideWhenUsed="0"/>
-    <w:lsdException w:name="Light Grid Accent 1" w:semiHidden="0" w:uiPriority="62" w:unhideWhenUsed="0"/>
-    <w:lsdException w:name="Medium Shading 1 Accent 1" w:semiHidden="0" w:uiPriority="63" w:unhideWhenUsed="0"/>
-    <w:lsdException w:name="Medium Shading 2 Accent 1" w:semiHidden="0" w:uiPriority="64" w:unhideWhenUsed="0"/>
-    <w:lsdException w:name="Medium List 1 Accent 1" w:semiHidden="0" w:uiPriority="65" w:unhideWhenUsed="0"/>
-    <w:lsdException w:name="Revision" w:unhideWhenUsed="0"/>
-    <w:lsdException w:name="List Paragraph" w:semiHidden="0" w:uiPriority="34" w:unhideWhenUsed="0" w:qFormat="1"/>
-    <w:lsdException w:name="Quote" w:semiHidden="0" w:uiPriority="29" w:unhideWhenUsed="0" w:qFormat="1"/>
-    <w:lsdException w:name="Intense Quote" w:semiHidden="0" w:uiPriority="30" w:unhideWhenUsed="0" w:qFormat="1"/>
-    <w:lsdException w:name="Medium List 2 Accent 1" w:semiHidden="0" w:uiPriority="66" w:unhideWhenUsed="0"/>
-    <w:lsdException w:name="Medium Grid 1 Accent 1" w:semiHidden="0" w:uiPriority="67" w:unhideWhenUsed="0"/>
-    <w:lsdException w:name="Medium Grid 2 Accent 1" w:semiHidden="0" w:uiPriority="68" w:unhideWhenUsed="0"/>
-    <w:lsdException w:name="Medium Grid 3 Accent 1" w:semiHidden="0" w:uiPriority="69" w:unhideWhenUsed="0"/>
-    <w:lsdException w:name="Dark List Accent 1" w:semiHidden="0" w:uiPriority="70" w:unhideWhenUsed="0"/>
-    <w:lsdException w:name="Colorful Shading Accent 1" w:semiHidden="0" w:uiPriority="71" w:unhideWhenUsed="0"/>
-    <w:lsdException w:name="Colorful List Accent 1" w:semiHidden="0" w:uiPriority="72" w:unhideWhenUsed="0"/>
-    <w:lsdException w:name="Colorful Grid Accent 1" w:semiHidden="0" w:uiPriority="73" w:unhideWhenUsed="0"/>
-    <w:lsdException w:name="Light Shading Accent 2" w:semiHidden="0" w:uiPriority="60" w:unhideWhenUsed="0"/>
-    <w:lsdException w:name="Light List Accent 2" w:semiHidden="0" w:uiPriority="61" w:unhideWhenUsed="0"/>
-    <w:lsdException w:name="Light Grid Accent 2" w:semiHidden="0" w:uiPriority="62" w:unhideWhenUsed="0"/>
-    <w:lsdException w:name="Medium Shading 1 Accent 2" w:semiHidden="0" w:uiPriority="63" w:unhideWhenUsed="0"/>
-    <w:lsdException w:name="Medium Shading 2 Accent 2" w:semiHidden="0" w:uiPriority="64" w:unhideWhenUsed="0"/>
-    <w:lsdException w:name="Medium List 1 Accent 2" w:semiHidden="0" w:uiPriority="65" w:unhideWhenUsed="0"/>
-    <w:lsdException w:name="Medium List 2 Accent 2" w:semiHidden="0" w:uiPriority="66" w:unhideWhenUsed="0"/>
-    <w:lsdException w:name="Medium Grid 1 Accent 2" w:semiHidden="0" w:uiPriority="67" w:unhideWhenUsed="0"/>
-    <w:lsdException w:name="Medium Grid 2 Accent 2" w:semiHidden="0" w:uiPriority="68" w:unhideWhenUsed="0"/>
-    <w:lsdException w:name="Medium Grid 3 Accent 2" w:semiHidden="0" w:uiPriority="69" w:unhideWhenUsed="0"/>
-    <w:lsdException w:name="Dark List Accent 2" w:semiHidden="0" w:uiPriority="70" w:unhideWhenUsed="0"/>
-    <w:lsdException w:name="Colorful Shading Accent 2" w:semiHidden="0" w:uiPriority="71" w:unhideWhenUsed="0"/>
-    <w:lsdException w:name="Colorful List Accent 2" w:semiHidden="0" w:uiPriority="72" w:unhideWhenUsed="0"/>
-    <w:lsdException w:name="Colorful Grid Accent 2" w:semiHidden="0" w:uiPriority="73" w:unhideWhenUsed="0"/>
-    <w:lsdException w:name="Light Shading Accent 3" w:semiHidden="0" w:uiPriority="60" w:unhideWhenUsed="0"/>
-    <w:lsdException w:name="Light List Accent 3" w:semiHidden="0" w:uiPriority="61" w:unhideWhenUsed="0"/>
-    <w:lsdException w:name="Light Grid Accent 3" w:semiHidden="0" w:uiPriority="62" w:unhideWhenUsed="0"/>
-    <w:lsdException w:name="Medium Shading 1 Accent 3" w:semiHidden="0" w:uiPriority="63" w:unhideWhenUsed="0"/>
-    <w:lsdException w:name="Medium Shading 2 Accent 3" w:semiHidden="0" w:uiPriority="64" w:unhideWhenUsed="0"/>
-    <w:lsdException w:name="Medium List 1 Accent 3" w:semiHidden="0" w:uiPriority="65" w:unhideWhenUsed="0"/>
-    <w:lsdException w:name="Medium List 2 Accent 3" w:semiHidden="0" w:uiPriority="66" w:unhideWhenUsed="0"/>
-    <w:lsdException w:name="Medium Grid 1 Accent 3" w:semiHidden="0" w:uiPriority="67" w:unhideWhenUsed="0"/>
-    <w:lsdException w:name="Medium Grid 2 Accent 3" w:semiHidden="0" w:uiPriority="68" w:unhideWhenUsed="0"/>
-    <w:lsdException w:name="Medium Grid 3 Accent 3" w:semiHidden="0" w:uiPriority="69" w:unhideWhenUsed="0"/>
-    <w:lsdException w:name="Dark List Accent 3" w:semiHidden="0" w:uiPriority="70" w:unhideWhenUsed="0"/>
-    <w:lsdException w:name="Colorful Shading Accent 3" w:semiHidden="0" w:uiPriority="71" w:unhideWhenUsed="0"/>
-    <w:lsdException w:name="Colorful List Accent 3" w:semiHidden="0" w:uiPriority="72" w:unhideWhenUsed="0"/>
-    <w:lsdException w:name="Colorful Grid Accent 3" w:semiHidden="0" w:uiPriority="73" w:unhideWhenUsed="0"/>
-    <w:lsdException w:name="Light Shading Accent 4" w:semiHidden="0" w:uiPriority="60" w:unhideWhenUsed="0"/>
-    <w:lsdException w:name="Light List Accent 4" w:semiHidden="0" w:uiPriority="61" w:unhideWhenUsed="0"/>
-    <w:lsdException w:name="Light Grid Accent 4" w:semiHidden="0" w:uiPriority="62" w:unhideWhenUsed="0"/>
-    <w:lsdException w:name="Medium Shading 1 Accent 4" w:semiHidden="0" w:uiPriority="63" w:unhideWhenUsed="0"/>
-    <w:lsdException w:name="Medium Shading 2 Accent 4" w:semiHidden="0" w:uiPriority="64" w:unhideWhenUsed="0"/>
-    <w:lsdException w:name="Medium List 1 Accent 4" w:semiHidden="0" w:uiPriority="65" w:unhideWhenUsed="0"/>
-    <w:lsdException w:name="Medium List 2 Accent 4" w:semiHidden="0" w:uiPriority="66" w:unhideWhenUsed="0"/>
-    <w:lsdException w:name="Medium Grid 1 Accent 4" w:semiHidden="0" w:uiPriority="67" w:unhideWhenUsed="0"/>
-    <w:lsdException w:name="Medium Grid 2 Accent 4" w:semiHidden="0" w:uiPriority="68" w:unhideWhenUsed="0"/>
-    <w:lsdException w:name="Medium Grid 3 Accent 4" w:semiHidden="0" w:uiPriority="69" w:unhideWhenUsed="0"/>
-    <w:lsdException w:name="Dark List Accent 4" w:semiHidden="0" w:uiPriority="70" w:unhideWhenUsed="0"/>
-    <w:lsdException w:name="Colorful Shading Accent 4" w:semiHidden="0" w:uiPriority="71" w:unhideWhenUsed="0"/>
-    <w:lsdException w:name="Colorful List Accent 4" w:semiHidden="0" w:uiPriority="72" w:unhideWhenUsed="0"/>
-    <w:lsdException w:name="Colorful Grid Accent 4" w:semiHidden="0" w:uiPriority="73" w:unhideWhenUsed="0"/>
-    <w:lsdException w:name="Light Shading Accent 5" w:semiHidden="0" w:uiPriority="60" w:unhideWhenUsed="0"/>
-    <w:lsdException w:name="Light List Accent 5" w:semiHidden="0" w:uiPriority="61" w:unhideWhenUsed="0"/>
-    <w:lsdException w:name="Light Grid Accent 5" w:semiHidden="0" w:uiPriority="62" w:unhideWhenUsed="0"/>
-    <w:lsdException w:name="Medium Shading 1 Accent 5" w:semiHidden="0" w:uiPriority="63" w:unhideWhenUsed="0"/>
-    <w:lsdException w:name="Medium Shading 2 Accent 5" w:semiHidden="0" w:uiPriority="64" w:unhideWhenUsed="0"/>
-    <w:lsdException w:name="Medium List 1 Accent 5" w:semiHidden="0" w:uiPriority="65" w:unhideWhenUsed="0"/>
-    <w:lsdException w:name="Medium List 2 Accent 5" w:semiHidden="0" w:uiPriority="66" w:unhideWhenUsed="0"/>
-    <w:lsdException w:name="Medium Grid 1 Accent 5" w:semiHidden="0" w:uiPriority="67" w:unhideWhenUsed="0"/>
-    <w:lsdException w:name="Medium Grid 2 Accent 5" w:semiHidden="0" w:uiPriority="68" w:unhideWhenUsed="0"/>
-    <w:lsdException w:name="Medium Grid 3 Accent 5" w:semiHidden="0" w:uiPriority="69" w:unhideWhenUsed="0"/>
-    <w:lsdException w:name="Dark List Accent 5" w:semiHidden="0" w:uiPriority="70" w:unhideWhenUsed="0"/>
-    <w:lsdException w:name="Colorful Shading Accent 5" w:semiHidden="0" w:uiPriority="71" w:unhideWhenUsed="0"/>
-    <w:lsdException w:name="Colorful List Accent 5" w:semiHidden="0" w:uiPriority="72" w:unhideWhenUsed="0"/>
-    <w:lsdException w:name="Colorful Grid Accent 5" w:semiHidden="0" w:uiPriority="73" w:unhideWhenUsed="0"/>
-    <w:lsdException w:name="Light Shading Accent 6" w:semiHidden="0" w:uiPriority="60" w:unhideWhenUsed="0"/>
-    <w:lsdException w:name="Light List Accent 6" w:semiHidden="0" w:uiPriority="61" w:unhideWhenUsed="0"/>
-    <w:lsdException w:name="Light Grid Accent 6" w:semiHidden="0" w:uiPriority="62" w:unhideWhenUsed="0"/>
-    <w:lsdException w:name="Medium Shading 1 Accent 6" w:semiHidden="0" w:uiPriority="63" w:unhideWhenUsed="0"/>
-    <w:lsdException w:name="Medium Shading 2 Accent 6" w:semiHidden="0" w:uiPriority="64" w:unhideWhenUsed="0"/>
-    <w:lsdException w:name="Medium List 1 Accent 6" w:semiHidden="0" w:uiPriority="65" w:unhideWhenUsed="0"/>
-    <w:lsdException w:name="Medium List 2 Accent 6" w:semiHidden="0" w:uiPriority="66" w:unhideWhenUsed="0"/>
-    <w:lsdException w:name="Medium Grid 1 Accent 6" w:semiHidden="0" w:uiPriority="67" w:unhideWhenUsed="0"/>
-    <w:lsdException w:name="Medium Grid 2 Accent 6" w:semiHidden="0" w:uiPriority="68" w:unhideWhenUsed="0"/>
-    <w:lsdException w:name="Medium Grid 3 Accent 6" w:semiHidden="0" w:uiPriority="69" w:unhideWhenUsed="0"/>
-    <w:lsdException w:name="Dark List Accent 6" w:semiHidden="0" w:uiPriority="70" w:unhideWhenUsed="0"/>
-    <w:lsdException w:name="Colorful Shading Accent 6" w:semiHidden="0" w:uiPriority="71" w:unhideWhenUsed="0"/>
-    <w:lsdException w:name="Colorful List Accent 6" w:semiHidden="0" w:uiPriority="72" w:unhideWhenUsed="0"/>
-    <w:lsdException w:name="Colorful Grid Accent 6" w:semiHidden="0" w:uiPriority="73" w:unhideWhenUsed="0"/>
-    <w:lsdException w:name="Subtle Emphasis" w:semiHidden="0" w:uiPriority="19" w:unhideWhenUsed="0" w:qFormat="1"/>
-    <w:lsdException w:name="Intense Emphasis" w:semiHidden="0" w:uiPriority="21" w:unhideWhenUsed="0" w:qFormat="1"/>
-    <w:lsdException w:name="Subtle Reference" w:semiHidden="0" w:uiPriority="31" w:unhideWhenUsed="0" w:qFormat="1"/>
-    <w:lsdException w:name="Intense Reference" w:semiHidden="0" w:uiPriority="32" w:unhideWhenUsed="0" w:qFormat="1"/>
-    <w:lsdException w:name="Book Title" w:semiHidden="0" w:uiPriority="33" w:unhideWhenUsed="0" w:qFormat="1"/>
-    <w:lsdException w:name="Bibliography" w:uiPriority="37"/>
-    <w:lsdException w:name="TOC Heading" w:uiPriority="39" w:qFormat="1"/>
-  </w:latentStyles>
-  <w:style w:type="paragraph" w:default="1" w:styleId="a">
-    <w:name w:val="Normal"/>
-    <w:qFormat/>
-  </w:style>
-  <w:style w:type="character" w:default="1" w:styleId="a0">
-    <w:name w:val="Default Paragraph Font"/>
-    <w:uiPriority w:val="1"/>
-    <w:semiHidden/>
-    <w:unhideWhenUsed/>
-  </w:style>
-  <w:style w:type="table" w:default="1" w:styleId="a1">
-    <w:name w:val="Normal Table"/>
-    <w:uiPriority w:val="99"/>
-    <w:semiHidden/>
-    <w:unhideWhenUsed/>
-    <w:tblPr>
-      <w:tblInd w:w="0" w:type="dxa"/>
-      <w:tblCellMar>
-        <w:top w:w="0" w:type="dxa"/>
-        <w:left w:w="108" w:type="dxa"/>
-        <w:bottom w:w="0" w:type="dxa"/>
-        <w:right w:w="108" w:type="dxa"/>
-      </w:tblCellMar>
-    </w:tblPr>
-  </w:style>
-  <w:style w:type="numbering" w:default="1" w:styleId="a2">
-    <w:name w:val="No List"/>
-    <w:uiPriority w:val="99"/>
-    <w:semiHidden/>
-    <w:unhideWhenUsed/>
   </w:style>
 </w:styles>
 </file>
@@ -4487,7 +4710,7 @@
   <a:extraClrSchemeLst/>
   <a:extLst>
     <a:ext uri="{05A4C25C-085E-4340-85A3-A5531E510DB2}">
-      <thm15:themeFamily xmlns="" xmlns:thm15="http://schemas.microsoft.com/office/thememl/2012/main" name="Office Theme" id="{62F939B6-93AF-4DB8-9C6B-D6C7DFDC589F}" vid="{4A3C46E8-61CC-4603-A589-7422A47A8E4A}"/>
+      <thm15:themeFamily xmlns:thm15="http://schemas.microsoft.com/office/thememl/2012/main" name="Office Theme" id="{62F939B6-93AF-4DB8-9C6B-D6C7DFDC589F}" vid="{4A3C46E8-61CC-4603-A589-7422A47A8E4A}"/>
     </a:ext>
   </a:extLst>
 </a:theme>

</xml_diff>